<commit_message>
a little more alter
</commit_message>
<xml_diff>
--- a/report2.docx
+++ b/report2.docx
@@ -91,11 +91,6 @@
       <w:bookmarkStart w:id="2" w:name="_GoBack"/>
       <w:bookmarkEnd w:id="2"/>
       <w:r>
-        <w:t>However, nowadays the parts in a 3C product are much smaller. Subsequently, the assembly processes require much finer actions, which almost go beyond the limit of even skilled human worker. Also the labor costs are growing each day. As a result, automatic assembly systems are urgent if 3C manufactory is to survive in the future.</w:t>
-      </w:r>
-    </w:p>
-    <w:p>
-      <w:r>
         <w:t>T</w:t>
       </w:r>
       <w:r>
@@ -245,13 +240,8 @@
       <w:r>
         <w:t xml:space="preserve">we have access to </w:t>
       </w:r>
-      <w:proofErr w:type="gramStart"/>
-      <w:r>
-        <w:t>are</w:t>
-      </w:r>
-      <w:proofErr w:type="gramEnd"/>
-      <w:r>
-        <w:t xml:space="preserve"> video clips of ABB smart mouse and camera assembly</w:t>
+      <w:r>
+        <w:t>are video clips of ABB smart mouse and camera assembly</w:t>
       </w:r>
       <w:r>
         <w:t>, Epson watch assembly and so forth</w:t>
@@ -336,32 +326,35 @@
     </w:p>
     <w:p>
       <w:r>
+        <w:t>DJI Innovation</w:t>
+      </w:r>
+      <w:r>
+        <w:t xml:space="preserve"> is the global leader in UAV field. They are transforming their production lines from pure manual operations to robotized automation step by step. </w:t>
+      </w:r>
+      <w:r>
+        <w:t>Currently, t</w:t>
+      </w:r>
+      <w:r>
+        <w:t>he</w:t>
+      </w:r>
+      <w:r>
+        <w:t>ir</w:t>
+      </w:r>
+      <w:r>
+        <w:t xml:space="preserve"> IMU calibration process and small motor assembly process have been </w:t>
+      </w:r>
+      <w:r>
+        <w:t xml:space="preserve">successfully </w:t>
+      </w:r>
+      <w:r>
+        <w:t>automated. Pick-and-place is the most common operation</w:t>
+      </w:r>
+      <w:r>
+        <w:t xml:space="preserve"> seen in their assembly line. Perhaps the most </w:t>
+      </w:r>
+      <w:r>
         <w:lastRenderedPageBreak/>
-        <w:t>DJI Innovation</w:t>
-      </w:r>
-      <w:r>
-        <w:t xml:space="preserve"> is the global leader in UAV field. They are transforming their production lines from pure manual operations to robotized automation step by step. </w:t>
-      </w:r>
-      <w:r>
-        <w:t>Currently, t</w:t>
-      </w:r>
-      <w:r>
-        <w:t>he</w:t>
-      </w:r>
-      <w:r>
-        <w:t>ir</w:t>
-      </w:r>
-      <w:r>
-        <w:t xml:space="preserve"> IMU calibration process and small motor assembly process have been </w:t>
-      </w:r>
-      <w:r>
-        <w:t xml:space="preserve">successfully </w:t>
-      </w:r>
-      <w:r>
-        <w:t>automated. Pick-and-place is the most common operation</w:t>
-      </w:r>
-      <w:r>
-        <w:t xml:space="preserve"> seen in their assembly line. Perhaps the most apparent difference from Rapoo is that some of their operations use</w:t>
+        <w:t>apparent difference from Rapoo is that some of their operations use</w:t>
       </w:r>
       <w:r>
         <w:t xml:space="preserve"> vision to </w:t>
@@ -565,15 +558,7 @@
         </w:rPr>
       </w:pPr>
       <w:r>
-        <w:t xml:space="preserve">Flextronics is the second largest global EMS </w:t>
-      </w:r>
-      <w:proofErr w:type="gramStart"/>
-      <w:r>
-        <w:t>company</w:t>
-      </w:r>
-      <w:proofErr w:type="gramEnd"/>
-      <w:r>
-        <w:t xml:space="preserve"> by revenue. In our visit to Flextronics, </w:t>
+        <w:t xml:space="preserve">Flextronics is the second largest global EMS company by revenue. In our visit to Flextronics, </w:t>
       </w:r>
       <w:r>
         <w:rPr>
@@ -934,7 +919,6 @@
               <w:rPr>
                 <w:rFonts w:hint="eastAsia"/>
               </w:rPr>
-              <w:lastRenderedPageBreak/>
               <w:t>Plug</w:t>
             </w:r>
             <w:r>
@@ -1172,6 +1156,7 @@
               <w:jc w:val="center"/>
             </w:pPr>
             <w:r>
+              <w:lastRenderedPageBreak/>
               <w:t>Dispensing</w:t>
             </w:r>
           </w:p>
@@ -1608,7 +1593,7 @@
           <v:shape id="_x0000_i1025" type="#_x0000_t75" style="width:84.5pt;height:19.4pt" o:ole="">
             <v:imagedata r:id="rId10" o:title=""/>
           </v:shape>
-          <o:OLEObject Type="Embed" ProgID="Equation.DSMT4" ShapeID="_x0000_i1025" DrawAspect="Content" ObjectID="_1470396761" r:id="rId11"/>
+          <o:OLEObject Type="Embed" ProgID="Equation.DSMT4" ShapeID="_x0000_i1025" DrawAspect="Content" ObjectID="_1470396955" r:id="rId11"/>
         </w:object>
       </w:r>
       <w:r>
@@ -1622,7 +1607,7 @@
           <v:shape id="_x0000_i1026" type="#_x0000_t75" style="width:86.4pt;height:19.4pt" o:ole="">
             <v:imagedata r:id="rId12" o:title=""/>
           </v:shape>
-          <o:OLEObject Type="Embed" ProgID="Equation.DSMT4" ShapeID="_x0000_i1026" DrawAspect="Content" ObjectID="_1470396762" r:id="rId13"/>
+          <o:OLEObject Type="Embed" ProgID="Equation.DSMT4" ShapeID="_x0000_i1026" DrawAspect="Content" ObjectID="_1470396956" r:id="rId13"/>
         </w:object>
       </w:r>
       <w:r>
@@ -1642,7 +1627,7 @@
           <v:shape id="_x0000_i1027" type="#_x0000_t75" style="width:27.55pt;height:16.3pt" o:ole="">
             <v:imagedata r:id="rId14" o:title=""/>
           </v:shape>
-          <o:OLEObject Type="Embed" ProgID="Equation.DSMT4" ShapeID="_x0000_i1027" DrawAspect="Content" ObjectID="_1470396763" r:id="rId15"/>
+          <o:OLEObject Type="Embed" ProgID="Equation.DSMT4" ShapeID="_x0000_i1027" DrawAspect="Content" ObjectID="_1470396957" r:id="rId15"/>
         </w:object>
       </w:r>
       <w:r>
@@ -1656,7 +1641,7 @@
           <v:shape id="_x0000_i1028" type="#_x0000_t75" style="width:31.95pt;height:18.15pt" o:ole="">
             <v:imagedata r:id="rId16" o:title=""/>
           </v:shape>
-          <o:OLEObject Type="Embed" ProgID="Equation.DSMT4" ShapeID="_x0000_i1028" DrawAspect="Content" ObjectID="_1470396764" r:id="rId17"/>
+          <o:OLEObject Type="Embed" ProgID="Equation.DSMT4" ShapeID="_x0000_i1028" DrawAspect="Content" ObjectID="_1470396958" r:id="rId17"/>
         </w:object>
       </w:r>
       <w:r>
@@ -1726,43 +1711,7 @@
           <w:szCs w:val="20"/>
           <w:shd w:val="clear" w:color="auto" w:fill="FFFFFF"/>
         </w:rPr>
-        <w:t xml:space="preserve">by Richard Murray, </w:t>
-      </w:r>
-      <w:proofErr w:type="spellStart"/>
-      <w:r>
-        <w:rPr>
-          <w:color w:val="000000"/>
-          <w:szCs w:val="20"/>
-          <w:shd w:val="clear" w:color="auto" w:fill="FFFFFF"/>
-        </w:rPr>
-        <w:t>Zexiang</w:t>
-      </w:r>
-      <w:proofErr w:type="spellEnd"/>
-      <w:r>
-        <w:rPr>
-          <w:color w:val="000000"/>
-          <w:szCs w:val="20"/>
-          <w:shd w:val="clear" w:color="auto" w:fill="FFFFFF"/>
-        </w:rPr>
-        <w:t xml:space="preserve"> Li and Shankar </w:t>
-      </w:r>
-      <w:proofErr w:type="spellStart"/>
-      <w:r>
-        <w:rPr>
-          <w:color w:val="000000"/>
-          <w:szCs w:val="20"/>
-          <w:shd w:val="clear" w:color="auto" w:fill="FFFFFF"/>
-        </w:rPr>
-        <w:t>Sastry</w:t>
-      </w:r>
-      <w:proofErr w:type="spellEnd"/>
-      <w:r>
-        <w:rPr>
-          <w:color w:val="000000"/>
-          <w:szCs w:val="20"/>
-          <w:shd w:val="clear" w:color="auto" w:fill="FFFFFF"/>
-        </w:rPr>
-        <w:t>, which is available online.</w:t>
+        <w:t>by Richard Murray, Zexiang Li and Shankar Sastry, which is available online.</w:t>
       </w:r>
     </w:p>
     <w:p>
@@ -1781,11 +1730,7 @@
     </w:p>
     <w:p>
       <w:r>
-        <w:t xml:space="preserve">Robots are asked to pick a part up from one location and place it to another one, along which process only its position is needed to be taken care of. Different parts may require different types of end-effects to manipulate. Actually in Rapoo assembly factory, most of the end-effects are a simple gripper with a sucker connected to a vacuum source. Without </w:t>
-      </w:r>
-      <w:r>
-        <w:lastRenderedPageBreak/>
-        <w:t xml:space="preserve">considering too much about the end-effect of various types, we can describe this operation in the space of </w:t>
+        <w:t xml:space="preserve">Robots are asked to pick a part up from one location and place it to another one, along which process only its position is needed to be taken care of. Different parts may require different types of end-effects to manipulate. Actually in Rapoo assembly factory, most of the end-effects are a simple gripper with a sucker connected to a vacuum source. Without considering too much about the end-effect of various types, we can describe this operation in the space of </w:t>
       </w:r>
       <m:oMath>
         <m:r>
@@ -1866,6 +1811,7 @@
     </w:p>
     <w:p>
       <w:r>
+        <w:lastRenderedPageBreak/>
         <w:t xml:space="preserve">In most cases, roll and pitch angle of the part is kept unchanged, that is, there is no rotation </w:t>
       </w:r>
       <w:r>
@@ -2250,7 +2196,7 @@
           <v:shape id="_x0000_i1029" type="#_x0000_t75" style="width:31.3pt;height:13.15pt" o:ole="">
             <v:imagedata r:id="rId18" o:title=""/>
           </v:shape>
-          <o:OLEObject Type="Embed" ProgID="Equation.DSMT4" ShapeID="_x0000_i1029" DrawAspect="Content" ObjectID="_1470396765" r:id="rId19"/>
+          <o:OLEObject Type="Embed" ProgID="Equation.DSMT4" ShapeID="_x0000_i1029" DrawAspect="Content" ObjectID="_1470396959" r:id="rId19"/>
         </w:object>
       </w:r>
       <w:r>
@@ -2471,14 +2417,12 @@
       <w:pPr>
         <w:jc w:val="center"/>
       </w:pPr>
-      <w:proofErr w:type="gramStart"/>
       <w:r>
         <w:t>Figure 1</w:t>
       </w:r>
       <w:r>
         <w:t>.</w:t>
       </w:r>
-      <w:proofErr w:type="gramEnd"/>
       <w:r>
         <w:t xml:space="preserve"> </w:t>
       </w:r>
@@ -2676,16 +2620,11 @@
       <w:pPr>
         <w:jc w:val="center"/>
       </w:pPr>
-      <w:proofErr w:type="gramStart"/>
       <w:r>
         <w:t>Figure 2</w:t>
       </w:r>
       <w:r>
-        <w:t>.</w:t>
-      </w:r>
-      <w:proofErr w:type="gramEnd"/>
-      <w:r>
-        <w:t xml:space="preserve"> </w:t>
+        <w:t xml:space="preserve">. </w:t>
       </w:r>
       <w:r>
         <w:t xml:space="preserve">Pick and Place in </w:t>
@@ -2707,11 +2646,7 @@
     </w:p>
     <w:p>
       <w:r>
-        <w:t xml:space="preserve">To snap fit two parts together or to press a part tight against another, a proper amount of force should be exerted along the normal direction. Sometimes how much force we could apply is even specified with lower and upper bounds. As we can see, pressing emphasizes </w:t>
-      </w:r>
-      <w:r>
-        <w:lastRenderedPageBreak/>
-        <w:t xml:space="preserve">more on the force side. Without loss of generality, we assume </w:t>
+        <w:t xml:space="preserve">To snap fit two parts together or to press a part tight against another, a proper amount of force should be exerted along the normal direction. Sometimes how much force we could apply is even specified with lower and upper bounds. As we can see, pressing emphasizes more on the force side. Without loss of generality, we assume </w:t>
       </w:r>
       <w:r>
         <w:t xml:space="preserve">that </w:t>
@@ -2726,16 +2661,11 @@
         <w:t>require</w:t>
       </w:r>
       <w:r>
-        <w:t xml:space="preserve">d force </w:t>
-      </w:r>
-      <w:proofErr w:type="gramStart"/>
-      <w:r>
-        <w:t>is</w:t>
+        <w:t>d force is</w:t>
       </w:r>
       <w:r>
         <w:t xml:space="preserve"> </w:t>
       </w:r>
-      <w:proofErr w:type="gramEnd"/>
       <m:oMath>
         <m:sSub>
           <m:sSubPr>
@@ -2923,7 +2853,11 @@
         </m:sSup>
       </m:oMath>
       <w:r>
-        <w:t xml:space="preserve"> is the one dimensional wrench subspace </w:t>
+        <w:t xml:space="preserve"> is the one </w:t>
+      </w:r>
+      <w:r>
+        <w:lastRenderedPageBreak/>
+        <w:t xml:space="preserve">dimensional wrench subspace </w:t>
       </w:r>
       <w:r>
         <w:t xml:space="preserve">where </w:t>
@@ -2967,6 +2901,209 @@
                 <w:rFonts w:ascii="Cambria Math" w:hAnsi="Cambria Math"/>
               </w:rPr>
               <m:t>press</m:t>
+            </m:r>
+          </m:sub>
+        </m:sSub>
+        <m:r>
+          <w:rPr>
+            <w:rFonts w:ascii="Cambria Math" w:hAnsi="Cambria Math"/>
+          </w:rPr>
+          <m:t>=</m:t>
+        </m:r>
+        <m:sSup>
+          <m:sSupPr>
+            <m:ctrlPr>
+              <w:rPr>
+                <w:rFonts w:ascii="Cambria Math" w:hAnsi="Cambria Math"/>
+                <w:i/>
+              </w:rPr>
+            </m:ctrlPr>
+          </m:sSupPr>
+          <m:e>
+            <m:d>
+              <m:dPr>
+                <m:ctrlPr>
+                  <w:rPr>
+                    <w:rFonts w:ascii="Cambria Math" w:hAnsi="Cambria Math"/>
+                    <w:i/>
+                  </w:rPr>
+                </m:ctrlPr>
+              </m:dPr>
+              <m:e>
+                <m:r>
+                  <w:rPr>
+                    <w:rFonts w:ascii="Cambria Math" w:hAnsi="Cambria Math"/>
+                  </w:rPr>
+                  <m:t>x,y,roll,pit</m:t>
+                </m:r>
+                <m:r>
+                  <w:rPr>
+                    <w:rFonts w:ascii="Cambria Math" w:hAnsi="Cambria Math"/>
+                  </w:rPr>
+                  <m:t>ch</m:t>
+                </m:r>
+              </m:e>
+            </m:d>
+          </m:e>
+          <m:sup>
+            <m:r>
+              <w:rPr>
+                <w:rFonts w:ascii="Cambria Math" w:hAnsi="Cambria Math"/>
+              </w:rPr>
+              <m:t>T</m:t>
+            </m:r>
+          </m:sup>
+        </m:sSup>
+        <m:r>
+          <w:rPr>
+            <w:rFonts w:ascii="Cambria Math" w:hAnsi="Cambria Math"/>
+          </w:rPr>
+          <m:t>=</m:t>
+        </m:r>
+        <m:sSup>
+          <m:sSupPr>
+            <m:ctrlPr>
+              <w:rPr>
+                <w:rFonts w:ascii="Cambria Math" w:hAnsi="Cambria Math"/>
+                <w:i/>
+              </w:rPr>
+            </m:ctrlPr>
+          </m:sSupPr>
+          <m:e>
+            <m:d>
+              <m:dPr>
+                <m:ctrlPr>
+                  <w:rPr>
+                    <w:rFonts w:ascii="Cambria Math" w:hAnsi="Cambria Math"/>
+                    <w:i/>
+                  </w:rPr>
+                </m:ctrlPr>
+              </m:dPr>
+              <m:e>
+                <m:r>
+                  <w:rPr>
+                    <w:rFonts w:ascii="Cambria Math" w:hAnsi="Cambria Math"/>
+                  </w:rPr>
+                  <m:t>0,0,0,0</m:t>
+                </m:r>
+              </m:e>
+            </m:d>
+          </m:e>
+          <m:sup>
+            <m:r>
+              <w:rPr>
+                <w:rFonts w:ascii="Cambria Math" w:hAnsi="Cambria Math"/>
+              </w:rPr>
+              <m:t>T</m:t>
+            </m:r>
+          </m:sup>
+        </m:sSup>
+        <m:r>
+          <w:rPr>
+            <w:rFonts w:ascii="Cambria Math" w:hAnsi="Cambria Math"/>
+          </w:rPr>
+          <m:t>∈</m:t>
+        </m:r>
+        <m:sSub>
+          <m:sSubPr>
+            <m:ctrlPr>
+              <w:rPr>
+                <w:rFonts w:ascii="Cambria Math" w:hAnsi="Cambria Math"/>
+                <w:i/>
+              </w:rPr>
+            </m:ctrlPr>
+          </m:sSubPr>
+          <m:e>
+            <m:r>
+              <w:rPr>
+                <w:rFonts w:ascii="Cambria Math" w:hAnsi="Cambria Math"/>
+              </w:rPr>
+              <m:t>T</m:t>
+            </m:r>
+          </m:e>
+          <m:sub>
+            <m:r>
+              <w:rPr>
+                <w:rFonts w:ascii="Cambria Math" w:hAnsi="Cambria Math"/>
+              </w:rPr>
+              <m:t>xy</m:t>
+            </m:r>
+          </m:sub>
+        </m:sSub>
+        <m:r>
+          <w:rPr>
+            <w:rFonts w:ascii="Cambria Math" w:hAnsi="Cambria Math"/>
+          </w:rPr>
+          <m:t>⊂se(3)</m:t>
+        </m:r>
+      </m:oMath>
+      <w:r>
+        <w:t xml:space="preserve"> (Figure 3</w:t>
+      </w:r>
+      <w:r>
+        <w:t>, the robot press the battery into a battery slot tightly</w:t>
+      </w:r>
+      <w:r>
+        <w:t>). As for the rotation about z-axis, again it depends on the part symmetry. Pressing is a hybrid operation that requires force and velocity/position at the same time in different components.</w:t>
+      </w:r>
+    </w:p>
+    <w:p>
+      <w:r>
+        <w:t xml:space="preserve">Although pressing actually require force control along the normal direction, most automation solutions using pure position control to perform such tasks. The trick here is some elastic materials are on the end-effector and the pressing force, which is the elastic force here, is controlled by the position. This kind of solution is </w:t>
+      </w:r>
+      <w:r>
+        <w:t>feasible</w:t>
+      </w:r>
+      <w:r>
+        <w:t>, however, we cannot control the force precisely and need a case-by-case discussion since environment stiffness and force requirements are different for various tasks.</w:t>
+      </w:r>
+    </w:p>
+    <w:p>
+      <w:r>
+        <w:t xml:space="preserve">To plug a component into a specified hole, </w:t>
+      </w:r>
+      <w:r>
+        <w:t>the process is quite the same with press</w:t>
+      </w:r>
+      <w:r>
+        <w:t xml:space="preserve"> process if</w:t>
+      </w:r>
+      <w:r>
+        <w:t xml:space="preserve"> described on mathematics.</w:t>
+      </w:r>
+      <m:oMath>
+        <m:r>
+          <m:rPr>
+            <m:sty m:val="p"/>
+          </m:rPr>
+          <w:rPr>
+            <w:rFonts w:ascii="Cambria Math" w:hAnsi="Cambria Math"/>
+          </w:rPr>
+          <m:t xml:space="preserve"> </m:t>
+        </m:r>
+        <m:sSub>
+          <m:sSubPr>
+            <m:ctrlPr>
+              <w:rPr>
+                <w:rFonts w:ascii="Cambria Math" w:hAnsi="Cambria Math"/>
+                <w:i/>
+              </w:rPr>
+            </m:ctrlPr>
+          </m:sSubPr>
+          <m:e>
+            <m:r>
+              <w:rPr>
+                <w:rFonts w:ascii="Cambria Math" w:hAnsi="Cambria Math"/>
+              </w:rPr>
+              <m:t>ξ</m:t>
+            </m:r>
+          </m:e>
+          <m:sub>
+            <m:r>
+              <w:rPr>
+                <w:rFonts w:ascii="Cambria Math" w:hAnsi="Cambria Math"/>
+              </w:rPr>
+              <m:t>plug</m:t>
             </m:r>
           </m:sub>
         </m:sSub>
@@ -3098,208 +3235,7 @@
         </m:r>
       </m:oMath>
       <w:r>
-        <w:t xml:space="preserve"> (Figure 3</w:t>
-      </w:r>
-      <w:r>
-        <w:t>, the robot press the battery into a battery slot tightly</w:t>
-      </w:r>
-      <w:r>
-        <w:t>). As for the rotation about z-axis, again it depends on the part symmetry. Pressing is a hybrid operation that requires force and velocity/position at the same time in different components.</w:t>
-      </w:r>
-    </w:p>
-    <w:p>
-      <w:r>
-        <w:t xml:space="preserve">Although pressing actually require force control along the normal direction, most automation solutions using pure position control to perform such tasks. The trick here is some elastic materials are on the end-effector and the pressing force, which is the elastic force here, is controlled by the position. This kind of solution is </w:t>
-      </w:r>
-      <w:r>
-        <w:t>feasible</w:t>
-      </w:r>
-      <w:r>
-        <w:t>, however, we cannot control the force precisely and need a case-by-case discussion since environment stiffness and force requirements are different for various tasks.</w:t>
-      </w:r>
-    </w:p>
-    <w:p>
-      <w:r>
-        <w:t xml:space="preserve">To plug a component into a specified hole, </w:t>
-      </w:r>
-      <w:r>
-        <w:t>the process is quite the same with press</w:t>
-      </w:r>
-      <w:r>
-        <w:t xml:space="preserve"> process if</w:t>
-      </w:r>
-      <w:r>
-        <w:t xml:space="preserve"> described on mathematics.</w:t>
-      </w:r>
-      <m:oMath>
-        <m:r>
-          <m:rPr>
-            <m:sty m:val="p"/>
-          </m:rPr>
-          <w:rPr>
-            <w:rFonts w:ascii="Cambria Math" w:hAnsi="Cambria Math"/>
-          </w:rPr>
-          <m:t xml:space="preserve"> </m:t>
-        </m:r>
-        <m:sSub>
-          <m:sSubPr>
-            <m:ctrlPr>
-              <w:rPr>
-                <w:rFonts w:ascii="Cambria Math" w:hAnsi="Cambria Math"/>
-                <w:i/>
-              </w:rPr>
-            </m:ctrlPr>
-          </m:sSubPr>
-          <m:e>
-            <m:r>
-              <w:rPr>
-                <w:rFonts w:ascii="Cambria Math" w:hAnsi="Cambria Math"/>
-              </w:rPr>
-              <m:t>ξ</m:t>
-            </m:r>
-          </m:e>
-          <m:sub>
-            <m:r>
-              <w:rPr>
-                <w:rFonts w:ascii="Cambria Math" w:hAnsi="Cambria Math"/>
-              </w:rPr>
-              <m:t>plug</m:t>
-            </m:r>
-          </m:sub>
-        </m:sSub>
-        <m:r>
-          <w:rPr>
-            <w:rFonts w:ascii="Cambria Math" w:hAnsi="Cambria Math"/>
-          </w:rPr>
-          <m:t>=</m:t>
-        </m:r>
-        <m:sSup>
-          <m:sSupPr>
-            <m:ctrlPr>
-              <w:rPr>
-                <w:rFonts w:ascii="Cambria Math" w:hAnsi="Cambria Math"/>
-                <w:i/>
-              </w:rPr>
-            </m:ctrlPr>
-          </m:sSupPr>
-          <m:e>
-            <m:d>
-              <m:dPr>
-                <m:ctrlPr>
-                  <w:rPr>
-                    <w:rFonts w:ascii="Cambria Math" w:hAnsi="Cambria Math"/>
-                    <w:i/>
-                  </w:rPr>
-                </m:ctrlPr>
-              </m:dPr>
-              <m:e>
-                <m:r>
-                  <w:rPr>
-                    <w:rFonts w:ascii="Cambria Math" w:hAnsi="Cambria Math"/>
-                  </w:rPr>
-                  <m:t>x,y,roll,pitch</m:t>
-                </m:r>
-              </m:e>
-            </m:d>
-          </m:e>
-          <m:sup>
-            <m:r>
-              <w:rPr>
-                <w:rFonts w:ascii="Cambria Math" w:hAnsi="Cambria Math"/>
-              </w:rPr>
-              <m:t>T</m:t>
-            </m:r>
-          </m:sup>
-        </m:sSup>
-        <m:r>
-          <w:rPr>
-            <w:rFonts w:ascii="Cambria Math" w:hAnsi="Cambria Math"/>
-          </w:rPr>
-          <m:t>=</m:t>
-        </m:r>
-        <m:sSup>
-          <m:sSupPr>
-            <m:ctrlPr>
-              <w:rPr>
-                <w:rFonts w:ascii="Cambria Math" w:hAnsi="Cambria Math"/>
-                <w:i/>
-              </w:rPr>
-            </m:ctrlPr>
-          </m:sSupPr>
-          <m:e>
-            <m:d>
-              <m:dPr>
-                <m:ctrlPr>
-                  <w:rPr>
-                    <w:rFonts w:ascii="Cambria Math" w:hAnsi="Cambria Math"/>
-                    <w:i/>
-                  </w:rPr>
-                </m:ctrlPr>
-              </m:dPr>
-              <m:e>
-                <m:r>
-                  <w:rPr>
-                    <w:rFonts w:ascii="Cambria Math" w:hAnsi="Cambria Math"/>
-                  </w:rPr>
-                  <m:t>0,0,0,0</m:t>
-                </m:r>
-              </m:e>
-            </m:d>
-          </m:e>
-          <m:sup>
-            <m:r>
-              <w:rPr>
-                <w:rFonts w:ascii="Cambria Math" w:hAnsi="Cambria Math"/>
-              </w:rPr>
-              <m:t>T</m:t>
-            </m:r>
-          </m:sup>
-        </m:sSup>
-        <m:r>
-          <w:rPr>
-            <w:rFonts w:ascii="Cambria Math" w:hAnsi="Cambria Math"/>
-          </w:rPr>
-          <m:t>∈</m:t>
-        </m:r>
-        <m:sSub>
-          <m:sSubPr>
-            <m:ctrlPr>
-              <w:rPr>
-                <w:rFonts w:ascii="Cambria Math" w:hAnsi="Cambria Math"/>
-                <w:i/>
-              </w:rPr>
-            </m:ctrlPr>
-          </m:sSubPr>
-          <m:e>
-            <m:r>
-              <w:rPr>
-                <w:rFonts w:ascii="Cambria Math" w:hAnsi="Cambria Math"/>
-              </w:rPr>
-              <m:t>T</m:t>
-            </m:r>
-          </m:e>
-          <m:sub>
-            <m:r>
-              <w:rPr>
-                <w:rFonts w:ascii="Cambria Math" w:hAnsi="Cambria Math"/>
-              </w:rPr>
-              <m:t>xy</m:t>
-            </m:r>
-          </m:sub>
-        </m:sSub>
-        <m:r>
-          <w:rPr>
-            <w:rFonts w:ascii="Cambria Math" w:hAnsi="Cambria Math"/>
-          </w:rPr>
-          <m:t>⊂se(3)</m:t>
-        </m:r>
-      </m:oMath>
-      <w:r>
-        <w:t xml:space="preserve"> </w:t>
-      </w:r>
-      <w:proofErr w:type="gramStart"/>
-      <w:r>
-        <w:t xml:space="preserve">and </w:t>
+        <w:t xml:space="preserve"> and </w:t>
       </w:r>
       <m:oMath>
         <m:sSub>
@@ -3312,7 +3248,6 @@
             </m:ctrlPr>
           </m:sSubPr>
           <m:e>
-            <w:proofErr w:type="gramEnd"/>
             <m:r>
               <w:rPr>
                 <w:rFonts w:ascii="Cambria Math" w:hAnsi="Cambria Math"/>
@@ -3796,7 +3731,6 @@
           <w:szCs w:val="24"/>
         </w:rPr>
       </w:pPr>
-      <w:proofErr w:type="gramStart"/>
       <w:r>
         <w:rPr>
           <w:rFonts w:eastAsia="Times New Roman" w:cs="Times New Roman"/>
@@ -3811,7 +3745,6 @@
         </w:rPr>
         <w:t>.</w:t>
       </w:r>
-      <w:proofErr w:type="gramEnd"/>
       <w:r>
         <w:rPr>
           <w:rFonts w:eastAsia="Times New Roman" w:cs="Times New Roman"/>
@@ -3876,11 +3809,7 @@
         <w:t>,</w:t>
       </w:r>
       <w:r>
-        <w:t xml:space="preserve"> the most difficult part of automatic screw driving is the </w:t>
-      </w:r>
-      <w:r>
-        <w:lastRenderedPageBreak/>
-        <w:t xml:space="preserve">screw feed system. Here, we just want to describe the screw driving operation </w:t>
+        <w:t xml:space="preserve"> the most difficult part of automatic screw driving is the screw feed system. Here, we just want to describe the screw driving operation </w:t>
       </w:r>
       <w:r>
         <w:t>in</w:t>
@@ -3894,6 +3823,7 @@
         <w:rPr>
           <w:rFonts w:hint="eastAsia"/>
         </w:rPr>
+        <w:lastRenderedPageBreak/>
         <w:t xml:space="preserve">A typical screw driving example as shown in figure 4 might be decomposed into </w:t>
       </w:r>
       <w:r>
@@ -3962,14 +3892,7 @@
         <w:rPr>
           <w:rFonts w:hint="eastAsia"/>
         </w:rPr>
-        <w:t xml:space="preserve">s obvious the first step only requires position control </w:t>
-      </w:r>
-      <w:proofErr w:type="gramStart"/>
-      <w:r>
-        <w:rPr>
-          <w:rFonts w:hint="eastAsia"/>
-        </w:rPr>
-        <w:t>in</w:t>
+        <w:t>s obvious the first step only requires position control in</w:t>
       </w:r>
       <w:r>
         <w:rPr>
@@ -3979,7 +3902,6 @@
       </w:r>
       <w:bookmarkStart w:id="17" w:name="OLE_LINK17"/>
       <w:bookmarkStart w:id="18" w:name="OLE_LINK18"/>
-      <w:proofErr w:type="gramEnd"/>
       <w:r>
         <w:rPr>
           <w:position w:val="-10"/>
@@ -3988,7 +3910,7 @@
           <v:shape id="_x0000_i1030" type="#_x0000_t75" style="width:28.15pt;height:16.3pt" o:ole="">
             <v:imagedata r:id="rId26" o:title=""/>
           </v:shape>
-          <o:OLEObject Type="Embed" ProgID="Equation.DSMT4" ShapeID="_x0000_i1030" DrawAspect="Content" ObjectID="_1470396766" r:id="rId27"/>
+          <o:OLEObject Type="Embed" ProgID="Equation.DSMT4" ShapeID="_x0000_i1030" DrawAspect="Content" ObjectID="_1470396960" r:id="rId27"/>
         </w:object>
       </w:r>
       <w:bookmarkEnd w:id="17"/>
@@ -4114,16 +4036,8 @@
         <w:rPr>
           <w:rFonts w:hint="eastAsia"/>
         </w:rPr>
-        <w:t xml:space="preserve">to control in a 3-dimensional subspace </w:t>
-      </w:r>
-      <w:proofErr w:type="gramStart"/>
-      <w:r>
-        <w:rPr>
-          <w:rFonts w:hint="eastAsia"/>
-        </w:rPr>
-        <w:t xml:space="preserve">of </w:t>
-      </w:r>
-      <w:proofErr w:type="gramEnd"/>
+        <w:t xml:space="preserve">to control in a 3-dimensional subspace of </w:t>
+      </w:r>
       <w:r>
         <w:rPr>
           <w:position w:val="-10"/>
@@ -4132,7 +4046,7 @@
           <v:shape id="_x0000_i1031" type="#_x0000_t75" style="width:28.15pt;height:16.3pt" o:ole="">
             <v:imagedata r:id="rId26" o:title=""/>
           </v:shape>
-          <o:OLEObject Type="Embed" ProgID="Equation.DSMT4" ShapeID="_x0000_i1031" DrawAspect="Content" ObjectID="_1470396767" r:id="rId28"/>
+          <o:OLEObject Type="Embed" ProgID="Equation.DSMT4" ShapeID="_x0000_i1031" DrawAspect="Content" ObjectID="_1470396961" r:id="rId28"/>
         </w:object>
       </w:r>
       <w:r>
@@ -4230,19 +4144,11 @@
           <w:numId w:val="10"/>
         </w:numPr>
       </w:pPr>
-      <w:proofErr w:type="gramStart"/>
-      <w:r>
-        <w:rPr>
-          <w:rFonts w:hint="eastAsia"/>
-        </w:rPr>
-        <w:t>the</w:t>
-      </w:r>
-      <w:proofErr w:type="gramEnd"/>
-      <w:r>
-        <w:rPr>
-          <w:rFonts w:hint="eastAsia"/>
-        </w:rPr>
-        <w:t xml:space="preserve"> screw driver must</w:t>
+      <w:r>
+        <w:rPr>
+          <w:rFonts w:hint="eastAsia"/>
+        </w:rPr>
+        <w:t>the screw driver must</w:t>
       </w:r>
       <w:r>
         <w:rPr>
@@ -4303,19 +4209,11 @@
           <w:numId w:val="9"/>
         </w:numPr>
       </w:pPr>
-      <w:proofErr w:type="gramStart"/>
-      <w:r>
-        <w:rPr>
-          <w:rFonts w:hint="eastAsia"/>
-        </w:rPr>
-        <w:t>too</w:t>
-      </w:r>
-      <w:proofErr w:type="gramEnd"/>
-      <w:r>
-        <w:rPr>
-          <w:rFonts w:hint="eastAsia"/>
-        </w:rPr>
-        <w:t xml:space="preserve"> large torque can actually damage the screw.</w:t>
+      <w:r>
+        <w:rPr>
+          <w:rFonts w:hint="eastAsia"/>
+        </w:rPr>
+        <w:t>too large torque can actually damage the screw.</w:t>
       </w:r>
     </w:p>
     <w:p>
@@ -4860,7 +4758,6 @@
           <w:szCs w:val="24"/>
         </w:rPr>
       </w:pPr>
-      <w:proofErr w:type="gramStart"/>
       <w:r>
         <w:rPr>
           <w:rFonts w:eastAsia="Times New Roman" w:cs="Times New Roman"/>
@@ -4882,7 +4779,6 @@
         </w:rPr>
         <w:t>.</w:t>
       </w:r>
-      <w:proofErr w:type="gramEnd"/>
       <w:r>
         <w:rPr>
           <w:rFonts w:eastAsia="Times New Roman" w:cs="Times New Roman"/>
@@ -4954,42 +4850,14 @@
           <w:szCs w:val="24"/>
           <w:shd w:val="clear" w:color="auto" w:fill="FFFFFF"/>
         </w:rPr>
-        <w:t xml:space="preserve">Richard Murray, </w:t>
-      </w:r>
-      <w:proofErr w:type="spellStart"/>
-      <w:r>
-        <w:rPr>
-          <w:color w:val="000000"/>
+        <w:t>Richard Murray, Zexiang Li and Shankar Sastry</w:t>
+      </w:r>
+      <w:r>
+        <w:rPr>
           <w:szCs w:val="24"/>
-          <w:shd w:val="clear" w:color="auto" w:fill="FFFFFF"/>
-        </w:rPr>
-        <w:t>Zexiang</w:t>
-      </w:r>
-      <w:proofErr w:type="spellEnd"/>
-      <w:r>
-        <w:rPr>
-          <w:color w:val="000000"/>
-          <w:szCs w:val="24"/>
-          <w:shd w:val="clear" w:color="auto" w:fill="FFFFFF"/>
-        </w:rPr>
-        <w:t xml:space="preserve"> Li and Shankar </w:t>
-      </w:r>
-      <w:proofErr w:type="spellStart"/>
-      <w:r>
-        <w:rPr>
-          <w:color w:val="000000"/>
-          <w:szCs w:val="24"/>
-          <w:shd w:val="clear" w:color="auto" w:fill="FFFFFF"/>
-        </w:rPr>
-        <w:t>Sastry</w:t>
-      </w:r>
-      <w:r>
-        <w:rPr>
-          <w:szCs w:val="24"/>
         </w:rPr>
         <w:t>’s</w:t>
       </w:r>
-      <w:proofErr w:type="spellEnd"/>
       <w:r>
         <w:t xml:space="preserve"> book, a simple yet effective mathematical analysis is provided</w:t>
       </w:r>
@@ -8118,7 +7986,7 @@
 </file>
 
 <file path=customXml/itemProps1.xml><?xml version="1.0" encoding="utf-8"?>
-<ds:datastoreItem xmlns:ds="http://schemas.openxmlformats.org/officeDocument/2006/customXml" ds:itemID="{61C0085E-F352-435A-A405-B9982E25612F}">
+<ds:datastoreItem xmlns:ds="http://schemas.openxmlformats.org/officeDocument/2006/customXml" ds:itemID="{6372BC33-FF5F-46B8-87C5-ED57C5EB765A}">
   <ds:schemaRefs>
     <ds:schemaRef ds:uri="http://schemas.openxmlformats.org/officeDocument/2006/bibliography"/>
   </ds:schemaRefs>

</xml_diff>

<commit_message>
screw driving draft V1.0
</commit_message>
<xml_diff>
--- a/report2.docx
+++ b/report2.docx
@@ -53,15 +53,9 @@
         <w:t>Hong Kong University of Science and Technology</w:t>
       </w:r>
     </w:p>
-    <w:bookmarkEnd w:id="0"/>
-    <w:bookmarkEnd w:id="1"/>
     <w:p>
       <w:pPr>
         <w:pStyle w:val="2"/>
-        <w:numPr>
-          <w:ilvl w:val="1"/>
-          <w:numId w:val="12"/>
-        </w:numPr>
       </w:pPr>
       <w:r>
         <w:rPr>
@@ -73,49 +67,2759 @@
     <w:p>
       <w:pPr>
         <w:pStyle w:val="3"/>
-      </w:pPr>
-      <w:r>
-        <w:t>Pick and Place</w:t>
-      </w:r>
-      <w:r>
-        <w:t xml:space="preserve"> </w:t>
-      </w:r>
-    </w:p>
-    <w:p>
-      <w:pPr>
         <w:rPr>
           <w:rFonts w:hint="eastAsia"/>
         </w:rPr>
       </w:pPr>
-    </w:p>
-    <w:p>
-      <w:pPr>
-        <w:pStyle w:val="3"/>
-      </w:pPr>
-      <w:r>
-        <w:t>Screw</w:t>
-      </w:r>
-      <w:r>
-        <w:t xml:space="preserve"> </w:t>
-      </w:r>
-      <w:r>
-        <w:t>driving</w:t>
-      </w:r>
-    </w:p>
-    <w:p>
-      <w:pPr>
+      <w:r>
         <w:rPr>
           <w:rFonts w:hint="eastAsia"/>
         </w:rPr>
-      </w:pPr>
+        <w:t>Pick and Place</w:t>
+      </w:r>
     </w:p>
     <w:p>
       <w:pPr>
         <w:pStyle w:val="3"/>
       </w:pPr>
       <w:r>
+        <w:rPr>
+          <w:rFonts w:hint="eastAsia"/>
+        </w:rPr>
+        <w:t>Screw Driving</w:t>
+      </w:r>
+    </w:p>
+    <w:p>
+      <w:r>
+        <w:t>From our conclusion in the previous report, t</w:t>
+      </w:r>
+      <w:r>
+        <w:rPr>
+          <w:rFonts w:hint="eastAsia"/>
+        </w:rPr>
+        <w:t>he screw driving</w:t>
+      </w:r>
+      <w:r>
+        <w:t xml:space="preserve"> process requires position control in x and y direction and force and torque control in z</w:t>
+      </w:r>
+      <w:r>
+        <w:t>.</w:t>
+      </w:r>
+      <w:r>
         <w:t xml:space="preserve"> </w:t>
       </w:r>
+      <w:r>
+        <w:t xml:space="preserve">To demonstrate, we choose the Rapoo V90 mouse, </w:t>
+      </w:r>
+      <w:r>
+        <w:fldChar w:fldCharType="begin"/>
+      </w:r>
+      <w:r>
+        <w:instrText xml:space="preserve"> REF _Ref396766061 \h </w:instrText>
+      </w:r>
+      <w:r>
+        <w:fldChar w:fldCharType="separate"/>
+      </w:r>
+      <w:r>
+        <w:t xml:space="preserve">Fig </w:t>
+      </w:r>
+      <w:r>
+        <w:rPr>
+          <w:noProof/>
+        </w:rPr>
+        <w:t>1</w:t>
+      </w:r>
+      <w:r>
+        <w:fldChar w:fldCharType="end"/>
+      </w:r>
+      <w:r>
+        <w:t xml:space="preserve"> is the </w:t>
+      </w:r>
+      <w:r>
+        <w:t>top and bottom view of V90.</w:t>
+      </w:r>
+    </w:p>
+    <w:p>
+      <w:r>
+        <w:rPr>
+          <w:noProof/>
+        </w:rPr>
+        <mc:AlternateContent>
+          <mc:Choice Requires="wpg">
+            <w:drawing>
+              <wp:inline distT="0" distB="0" distL="0" distR="0" wp14:anchorId="63E33020" wp14:editId="1DBA31CA">
+                <wp:extent cx="5388610" cy="2093595"/>
+                <wp:effectExtent l="0" t="0" r="2540" b="1905"/>
+                <wp:docPr id="41" name="组合 41"/>
+                <wp:cNvGraphicFramePr/>
+                <a:graphic xmlns:a="http://schemas.openxmlformats.org/drawingml/2006/main">
+                  <a:graphicData uri="http://schemas.microsoft.com/office/word/2010/wordprocessingGroup">
+                    <wpg:wgp>
+                      <wpg:cNvGrpSpPr/>
+                      <wpg:grpSpPr>
+                        <a:xfrm>
+                          <a:off x="0" y="0"/>
+                          <a:ext cx="5388610" cy="2093595"/>
+                          <a:chOff x="0" y="0"/>
+                          <a:chExt cx="5388981" cy="2093595"/>
+                        </a:xfrm>
+                      </wpg:grpSpPr>
+                      <wps:wsp>
+                        <wps:cNvPr id="1" name="文本框 1"/>
+                        <wps:cNvSpPr txBox="1"/>
+                        <wps:spPr>
+                          <a:xfrm>
+                            <a:off x="8626" y="1845945"/>
+                            <a:ext cx="5380355" cy="247650"/>
+                          </a:xfrm>
+                          <a:prstGeom prst="rect">
+                            <a:avLst/>
+                          </a:prstGeom>
+                          <a:solidFill>
+                            <a:prstClr val="white"/>
+                          </a:solidFill>
+                          <a:ln>
+                            <a:noFill/>
+                          </a:ln>
+                          <a:effectLst/>
+                        </wps:spPr>
+                        <wps:txbx>
+                          <w:txbxContent>
+                            <w:p>
+                              <w:pPr>
+                                <w:pStyle w:val="ab"/>
+                                <w:jc w:val="center"/>
+                                <w:rPr>
+                                  <w:rFonts w:ascii="Times New Roman" w:hAnsi="Times New Roman"/>
+                                  <w:noProof/>
+                                  <w:sz w:val="24"/>
+                                </w:rPr>
+                              </w:pPr>
+                              <w:bookmarkStart w:id="2" w:name="_Ref396766047"/>
+                              <w:bookmarkStart w:id="3" w:name="_Ref396766061"/>
+                              <w:r>
+                                <w:t>Fig</w:t>
+                              </w:r>
+                              <w:r>
+                                <w:t xml:space="preserve"> </w:t>
+                              </w:r>
+                              <w:fldSimple w:instr=" SEQ Figure \* ARABIC ">
+                                <w:r>
+                                  <w:rPr>
+                                    <w:noProof/>
+                                  </w:rPr>
+                                  <w:t>1</w:t>
+                                </w:r>
+                              </w:fldSimple>
+                              <w:bookmarkEnd w:id="3"/>
+                              <w:r>
+                                <w:t>. Top view and bottom view of Rapoo V90 mouse</w:t>
+                              </w:r>
+                              <w:bookmarkEnd w:id="2"/>
+                            </w:p>
+                          </w:txbxContent>
+                        </wps:txbx>
+                        <wps:bodyPr rot="0" spcFirstLastPara="0" vertOverflow="overflow" horzOverflow="overflow" vert="horz" wrap="square" lIns="0" tIns="0" rIns="0" bIns="0" numCol="1" spcCol="0" rtlCol="0" fromWordArt="0" anchor="t" anchorCtr="0" forceAA="0" compatLnSpc="1">
+                          <a:prstTxWarp prst="textNoShape">
+                            <a:avLst/>
+                          </a:prstTxWarp>
+                          <a:spAutoFit/>
+                        </wps:bodyPr>
+                      </wps:wsp>
+                      <wpg:grpSp>
+                        <wpg:cNvPr id="34" name="组合 34"/>
+                        <wpg:cNvGrpSpPr/>
+                        <wpg:grpSpPr>
+                          <a:xfrm>
+                            <a:off x="0" y="0"/>
+                            <a:ext cx="5381487" cy="1810385"/>
+                            <a:chOff x="0" y="0"/>
+                            <a:chExt cx="5381487" cy="1810385"/>
+                          </a:xfrm>
+                        </wpg:grpSpPr>
+                        <wpg:grpSp>
+                          <wpg:cNvPr id="9" name="组合 9"/>
+                          <wpg:cNvGrpSpPr/>
+                          <wpg:grpSpPr>
+                            <a:xfrm>
+                              <a:off x="0" y="0"/>
+                              <a:ext cx="5381487" cy="1810385"/>
+                              <a:chOff x="0" y="0"/>
+                              <a:chExt cx="5381487" cy="1810385"/>
+                            </a:xfrm>
+                          </wpg:grpSpPr>
+                          <pic:pic xmlns:pic="http://schemas.openxmlformats.org/drawingml/2006/picture">
+                            <pic:nvPicPr>
+                              <pic:cNvPr id="4" name="图片 4"/>
+                              <pic:cNvPicPr>
+                                <a:picLocks noChangeAspect="1"/>
+                              </pic:cNvPicPr>
+                            </pic:nvPicPr>
+                            <pic:blipFill>
+                              <a:blip r:embed="rId8" cstate="print">
+                                <a:extLst>
+                                  <a:ext uri="{28A0092B-C50C-407E-A947-70E740481C1C}">
+                                    <a14:useLocalDpi xmlns:a14="http://schemas.microsoft.com/office/drawing/2010/main" val="0"/>
+                                  </a:ext>
+                                </a:extLst>
+                              </a:blip>
+                              <a:stretch>
+                                <a:fillRect/>
+                              </a:stretch>
+                            </pic:blipFill>
+                            <pic:spPr>
+                              <a:xfrm>
+                                <a:off x="0" y="0"/>
+                                <a:ext cx="2717800" cy="1810385"/>
+                              </a:xfrm>
+                              <a:prstGeom prst="rect">
+                                <a:avLst/>
+                              </a:prstGeom>
+                            </pic:spPr>
+                          </pic:pic>
+                          <pic:pic xmlns:pic="http://schemas.openxmlformats.org/drawingml/2006/picture">
+                            <pic:nvPicPr>
+                              <pic:cNvPr id="5" name="图片 5"/>
+                              <pic:cNvPicPr>
+                                <a:picLocks noChangeAspect="1"/>
+                              </pic:cNvPicPr>
+                            </pic:nvPicPr>
+                            <pic:blipFill>
+                              <a:blip r:embed="rId9" cstate="print">
+                                <a:extLst>
+                                  <a:ext uri="{28A0092B-C50C-407E-A947-70E740481C1C}">
+                                    <a14:useLocalDpi xmlns:a14="http://schemas.microsoft.com/office/drawing/2010/main" val="0"/>
+                                  </a:ext>
+                                </a:extLst>
+                              </a:blip>
+                              <a:stretch>
+                                <a:fillRect/>
+                              </a:stretch>
+                            </pic:blipFill>
+                            <pic:spPr>
+                              <a:xfrm>
+                                <a:off x="2663687" y="0"/>
+                                <a:ext cx="2717800" cy="1810385"/>
+                              </a:xfrm>
+                              <a:prstGeom prst="rect">
+                                <a:avLst/>
+                              </a:prstGeom>
+                            </pic:spPr>
+                          </pic:pic>
+                        </wpg:grpSp>
+                        <wpg:grpSp>
+                          <wpg:cNvPr id="33" name="组合 33"/>
+                          <wpg:cNvGrpSpPr/>
+                          <wpg:grpSpPr>
+                            <a:xfrm>
+                              <a:off x="3445251" y="788725"/>
+                              <a:ext cx="398181" cy="580194"/>
+                              <a:chOff x="0" y="0"/>
+                              <a:chExt cx="398181" cy="580194"/>
+                            </a:xfrm>
+                          </wpg:grpSpPr>
+                          <wps:wsp>
+                            <wps:cNvPr id="31" name="椭圆 31"/>
+                            <wps:cNvSpPr/>
+                            <wps:spPr>
+                              <a:xfrm>
+                                <a:off x="0" y="0"/>
+                                <a:ext cx="177586" cy="177564"/>
+                              </a:xfrm>
+                              <a:prstGeom prst="ellipse">
+                                <a:avLst/>
+                              </a:prstGeom>
+                              <a:noFill/>
+                              <a:ln w="9525">
+                                <a:solidFill>
+                                  <a:srgbClr val="FF0000"/>
+                                </a:solidFill>
+                              </a:ln>
+                            </wps:spPr>
+                            <wps:style>
+                              <a:lnRef idx="2">
+                                <a:schemeClr val="accent6"/>
+                              </a:lnRef>
+                              <a:fillRef idx="1">
+                                <a:schemeClr val="lt1"/>
+                              </a:fillRef>
+                              <a:effectRef idx="0">
+                                <a:schemeClr val="accent6"/>
+                              </a:effectRef>
+                              <a:fontRef idx="minor">
+                                <a:schemeClr val="dk1"/>
+                              </a:fontRef>
+                            </wps:style>
+                            <wps:bodyPr rot="0" spcFirstLastPara="0" vertOverflow="overflow" horzOverflow="overflow" vert="horz" wrap="square" lIns="91440" tIns="45720" rIns="91440" bIns="45720" numCol="1" spcCol="0" rtlCol="0" fromWordArt="0" anchor="ctr" anchorCtr="0" forceAA="0" compatLnSpc="1">
+                              <a:prstTxWarp prst="textNoShape">
+                                <a:avLst/>
+                              </a:prstTxWarp>
+                              <a:noAutofit/>
+                            </wps:bodyPr>
+                          </wps:wsp>
+                          <wps:wsp>
+                            <wps:cNvPr id="32" name="椭圆 32"/>
+                            <wps:cNvSpPr/>
+                            <wps:spPr>
+                              <a:xfrm>
+                                <a:off x="221016" y="403029"/>
+                                <a:ext cx="177165" cy="177165"/>
+                              </a:xfrm>
+                              <a:prstGeom prst="ellipse">
+                                <a:avLst/>
+                              </a:prstGeom>
+                              <a:noFill/>
+                              <a:ln w="9525">
+                                <a:solidFill>
+                                  <a:srgbClr val="FF0000"/>
+                                </a:solidFill>
+                              </a:ln>
+                            </wps:spPr>
+                            <wps:style>
+                              <a:lnRef idx="2">
+                                <a:schemeClr val="accent6"/>
+                              </a:lnRef>
+                              <a:fillRef idx="1">
+                                <a:schemeClr val="lt1"/>
+                              </a:fillRef>
+                              <a:effectRef idx="0">
+                                <a:schemeClr val="accent6"/>
+                              </a:effectRef>
+                              <a:fontRef idx="minor">
+                                <a:schemeClr val="dk1"/>
+                              </a:fontRef>
+                            </wps:style>
+                            <wps:bodyPr rot="0" spcFirstLastPara="0" vertOverflow="overflow" horzOverflow="overflow" vert="horz" wrap="square" lIns="91440" tIns="45720" rIns="91440" bIns="45720" numCol="1" spcCol="0" rtlCol="0" fromWordArt="0" anchor="ctr" anchorCtr="0" forceAA="0" compatLnSpc="1">
+                              <a:prstTxWarp prst="textNoShape">
+                                <a:avLst/>
+                              </a:prstTxWarp>
+                              <a:noAutofit/>
+                            </wps:bodyPr>
+                          </wps:wsp>
+                        </wpg:grpSp>
+                      </wpg:grpSp>
+                    </wpg:wgp>
+                  </a:graphicData>
+                </a:graphic>
+              </wp:inline>
+            </w:drawing>
+          </mc:Choice>
+          <mc:Fallback>
+            <w:pict>
+              <v:group w14:anchorId="63E33020" id="组合 41" o:spid="_x0000_s1026" style="width:424.3pt;height:164.85pt;mso-position-horizontal-relative:char;mso-position-vertical-relative:line" coordsize="53889,20935" o:gfxdata="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">
+                <v:shapetype id="_x0000_t202" coordsize="21600,21600" o:spt="202" path="m,l,21600r21600,l21600,xe">
+                  <v:stroke joinstyle="miter"/>
+                  <v:path gradientshapeok="t" o:connecttype="rect"/>
+                </v:shapetype>
+                <v:shape id="文本框 1" o:spid="_x0000_s1027" type="#_x0000_t202" style="position:absolute;left:86;top:18459;width:53803;height:2476;visibility:visible;mso-wrap-style:square;v-text-anchor:top" o:gfxdata="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" stroked="f">
+                  <v:textbox style="mso-fit-shape-to-text:t" inset="0,0,0,0">
+                    <w:txbxContent>
+                      <w:p>
+                        <w:pPr>
+                          <w:pStyle w:val="ab"/>
+                          <w:jc w:val="center"/>
+                          <w:rPr>
+                            <w:rFonts w:ascii="Times New Roman" w:hAnsi="Times New Roman"/>
+                            <w:noProof/>
+                            <w:sz w:val="24"/>
+                          </w:rPr>
+                        </w:pPr>
+                        <w:bookmarkStart w:id="4" w:name="_Ref396766047"/>
+                        <w:bookmarkStart w:id="5" w:name="_Ref396766061"/>
+                        <w:r>
+                          <w:t>Fig</w:t>
+                        </w:r>
+                        <w:r>
+                          <w:t xml:space="preserve"> </w:t>
+                        </w:r>
+                        <w:fldSimple w:instr=" SEQ Figure \* ARABIC ">
+                          <w:r>
+                            <w:rPr>
+                              <w:noProof/>
+                            </w:rPr>
+                            <w:t>1</w:t>
+                          </w:r>
+                        </w:fldSimple>
+                        <w:bookmarkEnd w:id="5"/>
+                        <w:r>
+                          <w:t>. Top view and bottom view of Rapoo V90 mouse</w:t>
+                        </w:r>
+                        <w:bookmarkEnd w:id="4"/>
+                      </w:p>
+                    </w:txbxContent>
+                  </v:textbox>
+                </v:shape>
+                <v:group id="组合 34" o:spid="_x0000_s1028" style="position:absolute;width:53814;height:18103" coordsize="53814,18103" o:gfxdata="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">
+                  <v:group id="组合 9" o:spid="_x0000_s1029" style="position:absolute;width:53814;height:18103" coordsize="53814,18103" o:gfxdata="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">
+                    <v:shapetype id="_x0000_t75" coordsize="21600,21600" o:spt="75" o:preferrelative="t" path="m@4@5l@4@11@9@11@9@5xe" filled="f" stroked="f">
+                      <v:stroke joinstyle="miter"/>
+                      <v:formulas>
+                        <v:f eqn="if lineDrawn pixelLineWidth 0"/>
+                        <v:f eqn="sum @0 1 0"/>
+                        <v:f eqn="sum 0 0 @1"/>
+                        <v:f eqn="prod @2 1 2"/>
+                        <v:f eqn="prod @3 21600 pixelWidth"/>
+                        <v:f eqn="prod @3 21600 pixelHeight"/>
+                        <v:f eqn="sum @0 0 1"/>
+                        <v:f eqn="prod @6 1 2"/>
+                        <v:f eqn="prod @7 21600 pixelWidth"/>
+                        <v:f eqn="sum @8 21600 0"/>
+                        <v:f eqn="prod @7 21600 pixelHeight"/>
+                        <v:f eqn="sum @10 21600 0"/>
+                      </v:formulas>
+                      <v:path o:extrusionok="f" gradientshapeok="t" o:connecttype="rect"/>
+                      <o:lock v:ext="edit" aspectratio="t"/>
+                    </v:shapetype>
+                    <v:shape id="图片 4" o:spid="_x0000_s1030" type="#_x0000_t75" style="position:absolute;width:27178;height:18103;visibility:visible;mso-wrap-style:square" o:gfxdata="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">
+                      <v:imagedata r:id="rId10" o:title=""/>
+                      <v:path arrowok="t"/>
+                    </v:shape>
+                    <v:shape id="图片 5" o:spid="_x0000_s1031" type="#_x0000_t75" style="position:absolute;left:26636;width:27178;height:18103;visibility:visible;mso-wrap-style:square" o:gfxdata="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">
+                      <v:imagedata r:id="rId11" o:title=""/>
+                      <v:path arrowok="t"/>
+                    </v:shape>
+                  </v:group>
+                  <v:group id="组合 33" o:spid="_x0000_s1032" style="position:absolute;left:34452;top:7887;width:3982;height:5802" coordsize="3981,5801" o:gfxdata="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">
+                    <v:oval id="椭圆 31" o:spid="_x0000_s1033" style="position:absolute;width:1775;height:1775;visibility:visible;mso-wrap-style:square;v-text-anchor:middle" o:gfxdata="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" filled="f" strokecolor="red"/>
+                    <v:oval id="椭圆 32" o:spid="_x0000_s1034" style="position:absolute;left:2210;top:4030;width:1771;height:1771;visibility:visible;mso-wrap-style:square;v-text-anchor:middle" o:gfxdata="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" filled="f" strokecolor="red"/>
+                  </v:group>
+                </v:group>
+                <w10:anchorlock/>
+              </v:group>
+            </w:pict>
+          </mc:Fallback>
+        </mc:AlternateContent>
+      </w:r>
+    </w:p>
+    <w:p>
+      <w:bookmarkStart w:id="6" w:name="_GoBack"/>
+      <w:bookmarkEnd w:id="6"/>
+      <w:r>
+        <w:rPr>
+          <w:rFonts w:hint="eastAsia"/>
+          <w:noProof/>
+        </w:rPr>
+        <mc:AlternateContent>
+          <mc:Choice Requires="wpg">
+            <w:drawing>
+              <wp:inline distT="0" distB="0" distL="0" distR="0" wp14:anchorId="30BDB75F" wp14:editId="79307613">
+                <wp:extent cx="5349240" cy="2127885"/>
+                <wp:effectExtent l="0" t="0" r="3810" b="5715"/>
+                <wp:docPr id="40" name="组合 40"/>
+                <wp:cNvGraphicFramePr/>
+                <a:graphic xmlns:a="http://schemas.openxmlformats.org/drawingml/2006/main">
+                  <a:graphicData uri="http://schemas.microsoft.com/office/word/2010/wordprocessingGroup">
+                    <wpg:wgp>
+                      <wpg:cNvGrpSpPr/>
+                      <wpg:grpSpPr>
+                        <a:xfrm>
+                          <a:off x="0" y="0"/>
+                          <a:ext cx="5349240" cy="2127885"/>
+                          <a:chOff x="0" y="0"/>
+                          <a:chExt cx="5349240" cy="2127885"/>
+                        </a:xfrm>
+                      </wpg:grpSpPr>
+                      <wps:wsp>
+                        <wps:cNvPr id="13" name="文本框 13"/>
+                        <wps:cNvSpPr txBox="1"/>
+                        <wps:spPr>
+                          <a:xfrm>
+                            <a:off x="0" y="1880235"/>
+                            <a:ext cx="5349240" cy="247650"/>
+                          </a:xfrm>
+                          <a:prstGeom prst="rect">
+                            <a:avLst/>
+                          </a:prstGeom>
+                          <a:solidFill>
+                            <a:prstClr val="white"/>
+                          </a:solidFill>
+                          <a:ln>
+                            <a:noFill/>
+                          </a:ln>
+                          <a:effectLst/>
+                        </wps:spPr>
+                        <wps:txbx>
+                          <w:txbxContent>
+                            <w:p>
+                              <w:pPr>
+                                <w:pStyle w:val="ab"/>
+                                <w:jc w:val="center"/>
+                                <w:rPr>
+                                  <w:rFonts w:ascii="Times New Roman" w:hAnsi="Times New Roman"/>
+                                  <w:noProof/>
+                                  <w:sz w:val="24"/>
+                                </w:rPr>
+                              </w:pPr>
+                              <w:bookmarkStart w:id="7" w:name="_Ref396766783"/>
+                              <w:r>
+                                <w:t xml:space="preserve">Fig </w:t>
+                              </w:r>
+                              <w:r>
+                                <w:fldChar w:fldCharType="begin"/>
+                              </w:r>
+                              <w:r>
+                                <w:instrText xml:space="preserve"> SEQ Figure \* ARABIC </w:instrText>
+                              </w:r>
+                              <w:r>
+                                <w:fldChar w:fldCharType="separate"/>
+                              </w:r>
+                              <w:r>
+                                <w:rPr>
+                                  <w:noProof/>
+                                </w:rPr>
+                                <w:t>2</w:t>
+                              </w:r>
+                              <w:r>
+                                <w:fldChar w:fldCharType="end"/>
+                              </w:r>
+                              <w:bookmarkEnd w:id="7"/>
+                              <w:r>
+                                <w:t>. Inside the Rapoo V90 mouse</w:t>
+                              </w:r>
+                            </w:p>
+                          </w:txbxContent>
+                        </wps:txbx>
+                        <wps:bodyPr rot="0" spcFirstLastPara="0" vertOverflow="overflow" horzOverflow="overflow" vert="horz" wrap="square" lIns="0" tIns="0" rIns="0" bIns="0" numCol="1" spcCol="0" rtlCol="0" fromWordArt="0" anchor="t" anchorCtr="0" forceAA="0" compatLnSpc="1">
+                          <a:prstTxWarp prst="textNoShape">
+                            <a:avLst/>
+                          </a:prstTxWarp>
+                          <a:spAutoFit/>
+                        </wps:bodyPr>
+                      </wps:wsp>
+                      <wpg:grpSp>
+                        <wpg:cNvPr id="37" name="组合 37"/>
+                        <wpg:cNvGrpSpPr/>
+                        <wpg:grpSpPr>
+                          <a:xfrm>
+                            <a:off x="0" y="0"/>
+                            <a:ext cx="5349240" cy="1810385"/>
+                            <a:chOff x="0" y="0"/>
+                            <a:chExt cx="5349240" cy="1810385"/>
+                          </a:xfrm>
+                        </wpg:grpSpPr>
+                        <wpg:grpSp>
+                          <wpg:cNvPr id="12" name="组合 12"/>
+                          <wpg:cNvGrpSpPr/>
+                          <wpg:grpSpPr>
+                            <a:xfrm>
+                              <a:off x="0" y="0"/>
+                              <a:ext cx="5349240" cy="1810385"/>
+                              <a:chOff x="0" y="0"/>
+                              <a:chExt cx="5349682" cy="1810385"/>
+                            </a:xfrm>
+                          </wpg:grpSpPr>
+                          <pic:pic xmlns:pic="http://schemas.openxmlformats.org/drawingml/2006/picture">
+                            <pic:nvPicPr>
+                              <pic:cNvPr id="11" name="图片 11"/>
+                              <pic:cNvPicPr>
+                                <a:picLocks noChangeAspect="1"/>
+                              </pic:cNvPicPr>
+                            </pic:nvPicPr>
+                            <pic:blipFill>
+                              <a:blip r:embed="rId12" cstate="print">
+                                <a:extLst>
+                                  <a:ext uri="{28A0092B-C50C-407E-A947-70E740481C1C}">
+                                    <a14:useLocalDpi xmlns:a14="http://schemas.microsoft.com/office/drawing/2010/main" val="0"/>
+                                  </a:ext>
+                                </a:extLst>
+                              </a:blip>
+                              <a:stretch>
+                                <a:fillRect/>
+                              </a:stretch>
+                            </pic:blipFill>
+                            <pic:spPr>
+                              <a:xfrm>
+                                <a:off x="0" y="0"/>
+                                <a:ext cx="2717799" cy="1810385"/>
+                              </a:xfrm>
+                              <a:prstGeom prst="rect">
+                                <a:avLst/>
+                              </a:prstGeom>
+                            </pic:spPr>
+                          </pic:pic>
+                          <pic:pic xmlns:pic="http://schemas.openxmlformats.org/drawingml/2006/picture">
+                            <pic:nvPicPr>
+                              <pic:cNvPr id="10" name="图片 10"/>
+                              <pic:cNvPicPr>
+                                <a:picLocks noChangeAspect="1"/>
+                              </pic:cNvPicPr>
+                            </pic:nvPicPr>
+                            <pic:blipFill>
+                              <a:blip r:embed="rId13" cstate="print">
+                                <a:extLst>
+                                  <a:ext uri="{28A0092B-C50C-407E-A947-70E740481C1C}">
+                                    <a14:useLocalDpi xmlns:a14="http://schemas.microsoft.com/office/drawing/2010/main" val="0"/>
+                                  </a:ext>
+                                </a:extLst>
+                              </a:blip>
+                              <a:stretch>
+                                <a:fillRect/>
+                              </a:stretch>
+                            </pic:blipFill>
+                            <pic:spPr>
+                              <a:xfrm>
+                                <a:off x="2631882" y="0"/>
+                                <a:ext cx="2717800" cy="1810385"/>
+                              </a:xfrm>
+                              <a:prstGeom prst="rect">
+                                <a:avLst/>
+                              </a:prstGeom>
+                            </pic:spPr>
+                          </pic:pic>
+                        </wpg:grpSp>
+                        <wpg:grpSp>
+                          <wpg:cNvPr id="29" name="组合 29"/>
+                          <wpg:cNvGrpSpPr/>
+                          <wpg:grpSpPr>
+                            <a:xfrm>
+                              <a:off x="4038160" y="470414"/>
+                              <a:ext cx="463336" cy="639527"/>
+                              <a:chOff x="0" y="0"/>
+                              <a:chExt cx="463336" cy="639527"/>
+                            </a:xfrm>
+                          </wpg:grpSpPr>
+                          <wps:wsp>
+                            <wps:cNvPr id="26" name="椭圆 26"/>
+                            <wps:cNvSpPr/>
+                            <wps:spPr>
+                              <a:xfrm>
+                                <a:off x="0" y="0"/>
+                                <a:ext cx="177586" cy="177564"/>
+                              </a:xfrm>
+                              <a:prstGeom prst="ellipse">
+                                <a:avLst/>
+                              </a:prstGeom>
+                              <a:noFill/>
+                              <a:ln w="9525">
+                                <a:solidFill>
+                                  <a:srgbClr val="FF0000"/>
+                                </a:solidFill>
+                              </a:ln>
+                            </wps:spPr>
+                            <wps:style>
+                              <a:lnRef idx="2">
+                                <a:schemeClr val="accent6"/>
+                              </a:lnRef>
+                              <a:fillRef idx="1">
+                                <a:schemeClr val="lt1"/>
+                              </a:fillRef>
+                              <a:effectRef idx="0">
+                                <a:schemeClr val="accent6"/>
+                              </a:effectRef>
+                              <a:fontRef idx="minor">
+                                <a:schemeClr val="dk1"/>
+                              </a:fontRef>
+                            </wps:style>
+                            <wps:bodyPr rot="0" spcFirstLastPara="0" vertOverflow="overflow" horzOverflow="overflow" vert="horz" wrap="square" lIns="91440" tIns="45720" rIns="91440" bIns="45720" numCol="1" spcCol="0" rtlCol="0" fromWordArt="0" anchor="ctr" anchorCtr="0" forceAA="0" compatLnSpc="1">
+                              <a:prstTxWarp prst="textNoShape">
+                                <a:avLst/>
+                              </a:prstTxWarp>
+                              <a:noAutofit/>
+                            </wps:bodyPr>
+                          </wps:wsp>
+                          <wps:wsp>
+                            <wps:cNvPr id="27" name="椭圆 27"/>
+                            <wps:cNvSpPr/>
+                            <wps:spPr>
+                              <a:xfrm>
+                                <a:off x="100012" y="461963"/>
+                                <a:ext cx="177586" cy="177564"/>
+                              </a:xfrm>
+                              <a:prstGeom prst="ellipse">
+                                <a:avLst/>
+                              </a:prstGeom>
+                              <a:noFill/>
+                              <a:ln w="9525">
+                                <a:solidFill>
+                                  <a:srgbClr val="FF0000"/>
+                                </a:solidFill>
+                              </a:ln>
+                            </wps:spPr>
+                            <wps:style>
+                              <a:lnRef idx="2">
+                                <a:schemeClr val="accent6"/>
+                              </a:lnRef>
+                              <a:fillRef idx="1">
+                                <a:schemeClr val="lt1"/>
+                              </a:fillRef>
+                              <a:effectRef idx="0">
+                                <a:schemeClr val="accent6"/>
+                              </a:effectRef>
+                              <a:fontRef idx="minor">
+                                <a:schemeClr val="dk1"/>
+                              </a:fontRef>
+                            </wps:style>
+                            <wps:bodyPr rot="0" spcFirstLastPara="0" vertOverflow="overflow" horzOverflow="overflow" vert="horz" wrap="square" lIns="91440" tIns="45720" rIns="91440" bIns="45720" numCol="1" spcCol="0" rtlCol="0" fromWordArt="0" anchor="ctr" anchorCtr="0" forceAA="0" compatLnSpc="1">
+                              <a:prstTxWarp prst="textNoShape">
+                                <a:avLst/>
+                              </a:prstTxWarp>
+                              <a:noAutofit/>
+                            </wps:bodyPr>
+                          </wps:wsp>
+                          <wps:wsp>
+                            <wps:cNvPr id="28" name="椭圆 28"/>
+                            <wps:cNvSpPr/>
+                            <wps:spPr>
+                              <a:xfrm>
+                                <a:off x="285750" y="414338"/>
+                                <a:ext cx="177586" cy="177564"/>
+                              </a:xfrm>
+                              <a:prstGeom prst="ellipse">
+                                <a:avLst/>
+                              </a:prstGeom>
+                              <a:noFill/>
+                              <a:ln w="9525">
+                                <a:solidFill>
+                                  <a:srgbClr val="FF0000"/>
+                                </a:solidFill>
+                              </a:ln>
+                            </wps:spPr>
+                            <wps:style>
+                              <a:lnRef idx="2">
+                                <a:schemeClr val="accent6"/>
+                              </a:lnRef>
+                              <a:fillRef idx="1">
+                                <a:schemeClr val="lt1"/>
+                              </a:fillRef>
+                              <a:effectRef idx="0">
+                                <a:schemeClr val="accent6"/>
+                              </a:effectRef>
+                              <a:fontRef idx="minor">
+                                <a:schemeClr val="dk1"/>
+                              </a:fontRef>
+                            </wps:style>
+                            <wps:bodyPr rot="0" spcFirstLastPara="0" vertOverflow="overflow" horzOverflow="overflow" vert="horz" wrap="square" lIns="91440" tIns="45720" rIns="91440" bIns="45720" numCol="1" spcCol="0" rtlCol="0" fromWordArt="0" anchor="ctr" anchorCtr="0" forceAA="0" compatLnSpc="1">
+                              <a:prstTxWarp prst="textNoShape">
+                                <a:avLst/>
+                              </a:prstTxWarp>
+                              <a:noAutofit/>
+                            </wps:bodyPr>
+                          </wps:wsp>
+                        </wpg:grpSp>
+                        <wpg:grpSp>
+                          <wpg:cNvPr id="36" name="组合 36"/>
+                          <wpg:cNvGrpSpPr/>
+                          <wpg:grpSpPr>
+                            <a:xfrm>
+                              <a:off x="977827" y="533841"/>
+                              <a:ext cx="1128985" cy="500098"/>
+                              <a:chOff x="0" y="0"/>
+                              <a:chExt cx="1128985" cy="500098"/>
+                            </a:xfrm>
+                          </wpg:grpSpPr>
+                          <wps:wsp>
+                            <wps:cNvPr id="14" name="椭圆 14"/>
+                            <wps:cNvSpPr/>
+                            <wps:spPr>
+                              <a:xfrm>
+                                <a:off x="0" y="322418"/>
+                                <a:ext cx="177679" cy="177680"/>
+                              </a:xfrm>
+                              <a:prstGeom prst="ellipse">
+                                <a:avLst/>
+                              </a:prstGeom>
+                              <a:noFill/>
+                              <a:ln w="9525">
+                                <a:solidFill>
+                                  <a:srgbClr val="FF0000"/>
+                                </a:solidFill>
+                              </a:ln>
+                            </wps:spPr>
+                            <wps:style>
+                              <a:lnRef idx="2">
+                                <a:schemeClr val="accent6"/>
+                              </a:lnRef>
+                              <a:fillRef idx="1">
+                                <a:schemeClr val="lt1"/>
+                              </a:fillRef>
+                              <a:effectRef idx="0">
+                                <a:schemeClr val="accent6"/>
+                              </a:effectRef>
+                              <a:fontRef idx="minor">
+                                <a:schemeClr val="dk1"/>
+                              </a:fontRef>
+                            </wps:style>
+                            <wps:bodyPr rot="0" spcFirstLastPara="0" vertOverflow="overflow" horzOverflow="overflow" vert="horz" wrap="square" lIns="91440" tIns="45720" rIns="91440" bIns="45720" numCol="1" spcCol="0" rtlCol="0" fromWordArt="0" anchor="ctr" anchorCtr="0" forceAA="0" compatLnSpc="1">
+                              <a:prstTxWarp prst="textNoShape">
+                                <a:avLst/>
+                              </a:prstTxWarp>
+                              <a:noAutofit/>
+                            </wps:bodyPr>
+                          </wps:wsp>
+                          <wps:wsp>
+                            <wps:cNvPr id="15" name="椭圆 15"/>
+                            <wps:cNvSpPr/>
+                            <wps:spPr>
+                              <a:xfrm>
+                                <a:off x="237850" y="42284"/>
+                                <a:ext cx="177679" cy="177680"/>
+                              </a:xfrm>
+                              <a:prstGeom prst="ellipse">
+                                <a:avLst/>
+                              </a:prstGeom>
+                              <a:noFill/>
+                              <a:ln w="9525">
+                                <a:solidFill>
+                                  <a:srgbClr val="FF0000"/>
+                                </a:solidFill>
+                              </a:ln>
+                            </wps:spPr>
+                            <wps:style>
+                              <a:lnRef idx="2">
+                                <a:schemeClr val="accent6"/>
+                              </a:lnRef>
+                              <a:fillRef idx="1">
+                                <a:schemeClr val="lt1"/>
+                              </a:fillRef>
+                              <a:effectRef idx="0">
+                                <a:schemeClr val="accent6"/>
+                              </a:effectRef>
+                              <a:fontRef idx="minor">
+                                <a:schemeClr val="dk1"/>
+                              </a:fontRef>
+                            </wps:style>
+                            <wps:bodyPr rot="0" spcFirstLastPara="0" vertOverflow="overflow" horzOverflow="overflow" vert="horz" wrap="square" lIns="91440" tIns="45720" rIns="91440" bIns="45720" numCol="1" spcCol="0" rtlCol="0" fromWordArt="0" anchor="ctr" anchorCtr="0" forceAA="0" compatLnSpc="1">
+                              <a:prstTxWarp prst="textNoShape">
+                                <a:avLst/>
+                              </a:prstTxWarp>
+                              <a:noAutofit/>
+                            </wps:bodyPr>
+                          </wps:wsp>
+                          <wps:wsp>
+                            <wps:cNvPr id="16" name="椭圆 16"/>
+                            <wps:cNvSpPr/>
+                            <wps:spPr>
+                              <a:xfrm>
+                                <a:off x="428129" y="36999"/>
+                                <a:ext cx="177165" cy="177165"/>
+                              </a:xfrm>
+                              <a:prstGeom prst="ellipse">
+                                <a:avLst/>
+                              </a:prstGeom>
+                              <a:noFill/>
+                              <a:ln w="9525">
+                                <a:solidFill>
+                                  <a:srgbClr val="FF0000"/>
+                                </a:solidFill>
+                              </a:ln>
+                            </wps:spPr>
+                            <wps:style>
+                              <a:lnRef idx="2">
+                                <a:schemeClr val="accent6"/>
+                              </a:lnRef>
+                              <a:fillRef idx="1">
+                                <a:schemeClr val="lt1"/>
+                              </a:fillRef>
+                              <a:effectRef idx="0">
+                                <a:schemeClr val="accent6"/>
+                              </a:effectRef>
+                              <a:fontRef idx="minor">
+                                <a:schemeClr val="dk1"/>
+                              </a:fontRef>
+                            </wps:style>
+                            <wps:bodyPr rot="0" spcFirstLastPara="0" vertOverflow="overflow" horzOverflow="overflow" vert="horz" wrap="square" lIns="91440" tIns="45720" rIns="91440" bIns="45720" numCol="1" spcCol="0" rtlCol="0" fromWordArt="0" anchor="ctr" anchorCtr="0" forceAA="0" compatLnSpc="1">
+                              <a:prstTxWarp prst="textNoShape">
+                                <a:avLst/>
+                              </a:prstTxWarp>
+                              <a:noAutofit/>
+                            </wps:bodyPr>
+                          </wps:wsp>
+                          <wps:wsp>
+                            <wps:cNvPr id="35" name="椭圆 35"/>
+                            <wps:cNvSpPr/>
+                            <wps:spPr>
+                              <a:xfrm>
+                                <a:off x="951399" y="0"/>
+                                <a:ext cx="177586" cy="177564"/>
+                              </a:xfrm>
+                              <a:prstGeom prst="ellipse">
+                                <a:avLst/>
+                              </a:prstGeom>
+                              <a:noFill/>
+                              <a:ln w="9525">
+                                <a:solidFill>
+                                  <a:srgbClr val="FF0000"/>
+                                </a:solidFill>
+                              </a:ln>
+                            </wps:spPr>
+                            <wps:style>
+                              <a:lnRef idx="2">
+                                <a:schemeClr val="accent6"/>
+                              </a:lnRef>
+                              <a:fillRef idx="1">
+                                <a:schemeClr val="lt1"/>
+                              </a:fillRef>
+                              <a:effectRef idx="0">
+                                <a:schemeClr val="accent6"/>
+                              </a:effectRef>
+                              <a:fontRef idx="minor">
+                                <a:schemeClr val="dk1"/>
+                              </a:fontRef>
+                            </wps:style>
+                            <wps:bodyPr rot="0" spcFirstLastPara="0" vertOverflow="overflow" horzOverflow="overflow" vert="horz" wrap="square" lIns="91440" tIns="45720" rIns="91440" bIns="45720" numCol="1" spcCol="0" rtlCol="0" fromWordArt="0" anchor="ctr" anchorCtr="0" forceAA="0" compatLnSpc="1">
+                              <a:prstTxWarp prst="textNoShape">
+                                <a:avLst/>
+                              </a:prstTxWarp>
+                              <a:noAutofit/>
+                            </wps:bodyPr>
+                          </wps:wsp>
+                        </wpg:grpSp>
+                      </wpg:grpSp>
+                    </wpg:wgp>
+                  </a:graphicData>
+                </a:graphic>
+              </wp:inline>
+            </w:drawing>
+          </mc:Choice>
+          <mc:Fallback>
+            <w:pict>
+              <v:group w14:anchorId="30BDB75F" id="组合 40" o:spid="_x0000_s1035" style="width:421.2pt;height:167.55pt;mso-position-horizontal-relative:char;mso-position-vertical-relative:line" coordsize="53492,21278" o:gfxdata="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">
+                <v:shape id="文本框 13" o:spid="_x0000_s1036" type="#_x0000_t202" style="position:absolute;top:18802;width:53492;height:2476;visibility:visible;mso-wrap-style:square;v-text-anchor:top" o:gfxdata="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" stroked="f">
+                  <v:textbox style="mso-fit-shape-to-text:t" inset="0,0,0,0">
+                    <w:txbxContent>
+                      <w:p>
+                        <w:pPr>
+                          <w:pStyle w:val="ab"/>
+                          <w:jc w:val="center"/>
+                          <w:rPr>
+                            <w:rFonts w:ascii="Times New Roman" w:hAnsi="Times New Roman"/>
+                            <w:noProof/>
+                            <w:sz w:val="24"/>
+                          </w:rPr>
+                        </w:pPr>
+                        <w:bookmarkStart w:id="8" w:name="_Ref396766783"/>
+                        <w:r>
+                          <w:t xml:space="preserve">Fig </w:t>
+                        </w:r>
+                        <w:r>
+                          <w:fldChar w:fldCharType="begin"/>
+                        </w:r>
+                        <w:r>
+                          <w:instrText xml:space="preserve"> SEQ Figure \* ARABIC </w:instrText>
+                        </w:r>
+                        <w:r>
+                          <w:fldChar w:fldCharType="separate"/>
+                        </w:r>
+                        <w:r>
+                          <w:rPr>
+                            <w:noProof/>
+                          </w:rPr>
+                          <w:t>2</w:t>
+                        </w:r>
+                        <w:r>
+                          <w:fldChar w:fldCharType="end"/>
+                        </w:r>
+                        <w:bookmarkEnd w:id="8"/>
+                        <w:r>
+                          <w:t>. Inside the Rapoo V90 mouse</w:t>
+                        </w:r>
+                      </w:p>
+                    </w:txbxContent>
+                  </v:textbox>
+                </v:shape>
+                <v:group id="组合 37" o:spid="_x0000_s1037" style="position:absolute;width:53492;height:18103" coordsize="53492,18103" o:gfxdata="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">
+                  <v:group id="组合 12" o:spid="_x0000_s1038" style="position:absolute;width:53492;height:18103" coordsize="53496,18103" o:gfxdata="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">
+                    <v:shape id="图片 11" o:spid="_x0000_s1039" type="#_x0000_t75" style="position:absolute;width:27177;height:18103;visibility:visible;mso-wrap-style:square" o:gfxdata="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">
+                      <v:imagedata r:id="rId14" o:title=""/>
+                      <v:path arrowok="t"/>
+                    </v:shape>
+                    <v:shape id="图片 10" o:spid="_x0000_s1040" type="#_x0000_t75" style="position:absolute;left:26318;width:27178;height:18103;visibility:visible;mso-wrap-style:square" o:gfxdata="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">
+                      <v:imagedata r:id="rId15" o:title=""/>
+                      <v:path arrowok="t"/>
+                    </v:shape>
+                  </v:group>
+                  <v:group id="组合 29" o:spid="_x0000_s1041" style="position:absolute;left:40381;top:4704;width:4633;height:6395" coordsize="4633,6395" o:gfxdata="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">
+                    <v:oval id="椭圆 26" o:spid="_x0000_s1042" style="position:absolute;width:1775;height:1775;visibility:visible;mso-wrap-style:square;v-text-anchor:middle" o:gfxdata="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" filled="f" strokecolor="red"/>
+                    <v:oval id="椭圆 27" o:spid="_x0000_s1043" style="position:absolute;left:1000;top:4619;width:1775;height:1776;visibility:visible;mso-wrap-style:square;v-text-anchor:middle" o:gfxdata="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" filled="f" strokecolor="red"/>
+                    <v:oval id="椭圆 28" o:spid="_x0000_s1044" style="position:absolute;left:2857;top:4143;width:1776;height:1776;visibility:visible;mso-wrap-style:square;v-text-anchor:middle" o:gfxdata="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" filled="f" strokecolor="red"/>
+                  </v:group>
+                  <v:group id="组合 36" o:spid="_x0000_s1045" style="position:absolute;left:9778;top:5338;width:11290;height:5001" coordsize="11289,5000" o:gfxdata="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">
+                    <v:oval id="椭圆 14" o:spid="_x0000_s1046" style="position:absolute;top:3224;width:1776;height:1776;visibility:visible;mso-wrap-style:square;v-text-anchor:middle" o:gfxdata="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" filled="f" strokecolor="red"/>
+                    <v:oval id="椭圆 15" o:spid="_x0000_s1047" style="position:absolute;left:2378;top:422;width:1777;height:1777;visibility:visible;mso-wrap-style:square;v-text-anchor:middle" o:gfxdata="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" filled="f" strokecolor="red"/>
+                    <v:oval id="椭圆 16" o:spid="_x0000_s1048" style="position:absolute;left:4281;top:369;width:1771;height:1772;visibility:visible;mso-wrap-style:square;v-text-anchor:middle" o:gfxdata="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" filled="f" strokecolor="red"/>
+                    <v:oval id="椭圆 35" o:spid="_x0000_s1049" style="position:absolute;left:9513;width:1776;height:1775;visibility:visible;mso-wrap-style:square;v-text-anchor:middle" o:gfxdata="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" filled="f" strokecolor="red"/>
+                  </v:group>
+                </v:group>
+                <w10:anchorlock/>
+              </v:group>
+            </w:pict>
+          </mc:Fallback>
+        </mc:AlternateContent>
+      </w:r>
+    </w:p>
+    <w:p>
+      <w:r>
+        <w:t xml:space="preserve">In </w:t>
+      </w:r>
+      <w:r>
+        <w:fldChar w:fldCharType="begin"/>
+      </w:r>
+      <w:r>
+        <w:instrText xml:space="preserve"> REF _Ref396766061 \h </w:instrText>
+      </w:r>
+      <w:r>
+        <w:fldChar w:fldCharType="separate"/>
+      </w:r>
+      <w:r>
+        <w:t xml:space="preserve">Fig </w:t>
+      </w:r>
+      <w:r>
+        <w:rPr>
+          <w:noProof/>
+        </w:rPr>
+        <w:t>1</w:t>
+      </w:r>
+      <w:r>
+        <w:fldChar w:fldCharType="end"/>
+      </w:r>
+      <w:r>
+        <w:t xml:space="preserve"> and </w:t>
+      </w:r>
+      <w:r>
+        <w:fldChar w:fldCharType="begin"/>
+      </w:r>
+      <w:r>
+        <w:instrText xml:space="preserve"> REF _Ref396766783 \h </w:instrText>
+      </w:r>
+      <w:r>
+        <w:fldChar w:fldCharType="separate"/>
+      </w:r>
+      <w:r>
+        <w:t xml:space="preserve">Fig </w:t>
+      </w:r>
+      <w:r>
+        <w:rPr>
+          <w:noProof/>
+        </w:rPr>
+        <w:t>2</w:t>
+      </w:r>
+      <w:r>
+        <w:fldChar w:fldCharType="end"/>
+      </w:r>
+      <w:r>
+        <w:t xml:space="preserve">, inside the red circle are the screws used. There are a total of 9 screws inside for V90. Assuming </w:t>
+      </w:r>
+      <w:r>
+        <w:rPr>
+          <w:rFonts w:hint="eastAsia"/>
+        </w:rPr>
+        <w:t xml:space="preserve">we are trying to robotize the process of assembly process of </w:t>
+      </w:r>
+      <w:r>
+        <w:t xml:space="preserve">Rapoo V90, </w:t>
+      </w:r>
+      <w:r>
+        <w:t>and here we only take into the screw driving part, the first thing we need to do is to establish the requirement</w:t>
+      </w:r>
+      <w:r>
+        <w:t xml:space="preserve">s. Before that, we have conducted experiments studying the requirements of precision, </w:t>
+      </w:r>
+      <w:r>
+        <w:lastRenderedPageBreak/>
+        <w:t xml:space="preserve">as in </w:t>
+      </w:r>
+      <w:r>
+        <w:fldChar w:fldCharType="begin"/>
+      </w:r>
+      <w:r>
+        <w:instrText xml:space="preserve"> REF _Ref396767730 \h </w:instrText>
+      </w:r>
+      <w:r>
+        <w:fldChar w:fldCharType="separate"/>
+      </w:r>
+      <w:r>
+        <w:t xml:space="preserve">Fig </w:t>
+      </w:r>
+      <w:r>
+        <w:rPr>
+          <w:noProof/>
+        </w:rPr>
+        <w:t>3</w:t>
+      </w:r>
+      <w:r>
+        <w:fldChar w:fldCharType="end"/>
+      </w:r>
+      <w:r>
+        <w:t xml:space="preserve">, where we can control the orientation and position of the </w:t>
+      </w:r>
+      <w:r>
+        <w:t xml:space="preserve">screw driver. According to our experiments, the </w:t>
+      </w:r>
+    </w:p>
+    <w:p>
+      <w:pPr>
+        <w:keepNext/>
+        <w:jc w:val="center"/>
+      </w:pPr>
+      <w:r>
+        <w:rPr>
+          <w:rFonts w:hint="eastAsia"/>
+          <w:noProof/>
+        </w:rPr>
+        <w:drawing>
+          <wp:inline distT="0" distB="0" distL="0" distR="0">
+            <wp:extent cx="1943735" cy="3056255"/>
+            <wp:effectExtent l="0" t="0" r="0" b="0"/>
+            <wp:docPr id="38" name="图片 38"/>
+            <wp:cNvGraphicFramePr>
+              <a:graphicFrameLocks xmlns:a="http://schemas.openxmlformats.org/drawingml/2006/main" noChangeAspect="1"/>
+            </wp:cNvGraphicFramePr>
+            <a:graphic xmlns:a="http://schemas.openxmlformats.org/drawingml/2006/main">
+              <a:graphicData uri="http://schemas.openxmlformats.org/drawingml/2006/picture">
+                <pic:pic xmlns:pic="http://schemas.openxmlformats.org/drawingml/2006/picture">
+                  <pic:nvPicPr>
+                    <pic:cNvPr id="38" name="exp.jpg"/>
+                    <pic:cNvPicPr/>
+                  </pic:nvPicPr>
+                  <pic:blipFill>
+                    <a:blip r:embed="rId16" cstate="print">
+                      <a:extLst>
+                        <a:ext uri="{28A0092B-C50C-407E-A947-70E740481C1C}">
+                          <a14:useLocalDpi xmlns:a14="http://schemas.microsoft.com/office/drawing/2010/main" val="0"/>
+                        </a:ext>
+                      </a:extLst>
+                    </a:blip>
+                    <a:stretch>
+                      <a:fillRect/>
+                    </a:stretch>
+                  </pic:blipFill>
+                  <pic:spPr>
+                    <a:xfrm>
+                      <a:off x="0" y="0"/>
+                      <a:ext cx="1943735" cy="3056255"/>
+                    </a:xfrm>
+                    <a:prstGeom prst="rect">
+                      <a:avLst/>
+                    </a:prstGeom>
+                  </pic:spPr>
+                </pic:pic>
+              </a:graphicData>
+            </a:graphic>
+          </wp:inline>
+        </w:drawing>
+      </w:r>
+    </w:p>
+    <w:p>
+      <w:pPr>
+        <w:pStyle w:val="ab"/>
+        <w:jc w:val="center"/>
+        <w:rPr>
+          <w:rFonts w:hint="eastAsia"/>
+        </w:rPr>
+      </w:pPr>
+      <w:bookmarkStart w:id="9" w:name="_Ref396767730"/>
+      <w:r>
+        <w:t xml:space="preserve">Fig </w:t>
+      </w:r>
+      <w:fldSimple w:instr=" SEQ Figure \* ARABIC ">
+        <w:r>
+          <w:rPr>
+            <w:noProof/>
+          </w:rPr>
+          <w:t>3</w:t>
+        </w:r>
+      </w:fldSimple>
+      <w:bookmarkEnd w:id="9"/>
+      <w:r>
+        <w:t xml:space="preserve"> Our experiment setup</w:t>
+      </w:r>
+    </w:p>
+    <w:p>
+      <w:pPr>
+        <w:pStyle w:val="ab"/>
+        <w:keepNext/>
+        <w:jc w:val="center"/>
+      </w:pPr>
+      <w:r>
+        <w:t xml:space="preserve">Table </w:t>
+      </w:r>
+      <w:fldSimple w:instr=" SEQ Table \* ARABIC ">
+        <w:r>
+          <w:rPr>
+            <w:noProof/>
+          </w:rPr>
+          <w:t>1</w:t>
+        </w:r>
+      </w:fldSimple>
+      <w:r>
+        <w:t xml:space="preserve"> Some of the results of the experiments</w:t>
+      </w:r>
+    </w:p>
+    <w:tbl>
+      <w:tblPr>
+        <w:tblStyle w:val="10"/>
+        <w:tblW w:w="3785" w:type="pct"/>
+        <w:jc w:val="center"/>
+        <w:tblLook w:val="04A0" w:firstRow="1" w:lastRow="0" w:firstColumn="1" w:lastColumn="0" w:noHBand="0" w:noVBand="1"/>
+      </w:tblPr>
+      <w:tblGrid>
+        <w:gridCol w:w="1558"/>
+        <w:gridCol w:w="2270"/>
+        <w:gridCol w:w="1780"/>
+        <w:gridCol w:w="1934"/>
+      </w:tblGrid>
+      <w:tr>
+        <w:trPr>
+          <w:jc w:val="center"/>
+        </w:trPr>
+        <w:tc>
+          <w:tcPr>
+            <w:tcW w:w="1033" w:type="pct"/>
+          </w:tcPr>
+          <w:p>
+            <w:pPr>
+              <w:widowControl w:val="0"/>
+              <w:spacing w:after="0"/>
+              <w:ind w:left="0" w:firstLine="0"/>
+              <w:jc w:val="center"/>
+              <w:rPr>
+                <w:rFonts w:eastAsia="宋体" w:cs="Times New Roman"/>
+                <w:sz w:val="21"/>
+                <w:szCs w:val="21"/>
+              </w:rPr>
+            </w:pPr>
+            <w:r>
+              <w:rPr>
+                <w:rFonts w:eastAsia="宋体" w:cs="Times New Roman" w:hint="eastAsia"/>
+                <w:sz w:val="21"/>
+                <w:szCs w:val="21"/>
+              </w:rPr>
+              <w:t>No.</w:t>
+            </w:r>
+          </w:p>
+        </w:tc>
+        <w:tc>
+          <w:tcPr>
+            <w:tcW w:w="1505" w:type="pct"/>
+          </w:tcPr>
+          <w:p>
+            <w:pPr>
+              <w:widowControl w:val="0"/>
+              <w:spacing w:after="0"/>
+              <w:ind w:left="0" w:firstLine="0"/>
+              <w:jc w:val="center"/>
+              <w:rPr>
+                <w:rFonts w:eastAsia="宋体" w:cs="Times New Roman"/>
+                <w:sz w:val="21"/>
+                <w:szCs w:val="21"/>
+              </w:rPr>
+            </w:pPr>
+            <w:r>
+              <w:rPr>
+                <w:rFonts w:eastAsia="宋体" w:cs="Times New Roman" w:hint="eastAsia"/>
+                <w:sz w:val="21"/>
+                <w:szCs w:val="21"/>
+              </w:rPr>
+              <w:t>d</w:t>
+            </w:r>
+            <w:r>
+              <w:rPr>
+                <w:rFonts w:eastAsia="宋体" w:cs="Times New Roman"/>
+                <w:sz w:val="21"/>
+                <w:szCs w:val="21"/>
+              </w:rPr>
+              <w:t>isplacement</w:t>
+            </w:r>
+          </w:p>
+        </w:tc>
+        <w:tc>
+          <w:tcPr>
+            <w:tcW w:w="1180" w:type="pct"/>
+          </w:tcPr>
+          <w:p>
+            <w:pPr>
+              <w:widowControl w:val="0"/>
+              <w:spacing w:after="0"/>
+              <w:ind w:left="0" w:firstLine="0"/>
+              <w:jc w:val="center"/>
+              <w:rPr>
+                <w:rFonts w:eastAsia="宋体" w:cs="Times New Roman"/>
+                <w:sz w:val="21"/>
+                <w:szCs w:val="21"/>
+              </w:rPr>
+            </w:pPr>
+            <w:r>
+              <w:rPr>
+                <w:rFonts w:eastAsia="宋体" w:cs="Times New Roman" w:hint="eastAsia"/>
+                <w:sz w:val="21"/>
+                <w:szCs w:val="21"/>
+              </w:rPr>
+              <w:t>angle</w:t>
+            </w:r>
+          </w:p>
+        </w:tc>
+        <w:tc>
+          <w:tcPr>
+            <w:tcW w:w="1282" w:type="pct"/>
+          </w:tcPr>
+          <w:p>
+            <w:pPr>
+              <w:widowControl w:val="0"/>
+              <w:spacing w:after="0"/>
+              <w:ind w:left="0" w:firstLine="0"/>
+              <w:jc w:val="center"/>
+              <w:rPr>
+                <w:rFonts w:eastAsia="宋体" w:cs="Times New Roman"/>
+                <w:sz w:val="21"/>
+                <w:szCs w:val="21"/>
+              </w:rPr>
+            </w:pPr>
+            <w:r>
+              <w:rPr>
+                <w:rFonts w:eastAsia="宋体" w:cs="Times New Roman" w:hint="eastAsia"/>
+                <w:sz w:val="21"/>
+                <w:szCs w:val="21"/>
+              </w:rPr>
+              <w:t>failure</w:t>
+            </w:r>
+            <w:r>
+              <w:rPr>
+                <w:rFonts w:eastAsia="宋体" w:cs="Times New Roman" w:hint="eastAsia"/>
+                <w:sz w:val="21"/>
+                <w:szCs w:val="21"/>
+              </w:rPr>
+              <w:t>/</w:t>
+            </w:r>
+            <w:r>
+              <w:rPr>
+                <w:rFonts w:eastAsia="宋体" w:cs="Times New Roman"/>
+                <w:sz w:val="21"/>
+                <w:szCs w:val="21"/>
+              </w:rPr>
+              <w:t>trial</w:t>
+            </w:r>
+          </w:p>
+        </w:tc>
+      </w:tr>
+      <w:tr>
+        <w:trPr>
+          <w:jc w:val="center"/>
+        </w:trPr>
+        <w:tc>
+          <w:tcPr>
+            <w:tcW w:w="1033" w:type="pct"/>
+          </w:tcPr>
+          <w:p>
+            <w:pPr>
+              <w:widowControl w:val="0"/>
+              <w:spacing w:after="0"/>
+              <w:ind w:left="0" w:firstLine="0"/>
+              <w:jc w:val="center"/>
+              <w:rPr>
+                <w:rFonts w:eastAsia="宋体" w:cs="Times New Roman"/>
+                <w:sz w:val="21"/>
+                <w:szCs w:val="21"/>
+              </w:rPr>
+            </w:pPr>
+            <w:r>
+              <w:rPr>
+                <w:rFonts w:eastAsia="宋体" w:cs="Times New Roman" w:hint="eastAsia"/>
+                <w:sz w:val="21"/>
+                <w:szCs w:val="21"/>
+              </w:rPr>
+              <w:t>1</w:t>
+            </w:r>
+          </w:p>
+        </w:tc>
+        <w:tc>
+          <w:tcPr>
+            <w:tcW w:w="1505" w:type="pct"/>
+          </w:tcPr>
+          <w:p>
+            <w:pPr>
+              <w:widowControl w:val="0"/>
+              <w:spacing w:after="0"/>
+              <w:ind w:left="0" w:firstLine="0"/>
+              <w:jc w:val="center"/>
+              <w:rPr>
+                <w:rFonts w:eastAsia="宋体" w:cs="Times New Roman"/>
+                <w:sz w:val="21"/>
+                <w:szCs w:val="21"/>
+              </w:rPr>
+            </w:pPr>
+            <w:r>
+              <w:rPr>
+                <w:rFonts w:eastAsia="宋体" w:cs="Times New Roman" w:hint="eastAsia"/>
+                <w:sz w:val="21"/>
+                <w:szCs w:val="21"/>
+              </w:rPr>
+              <w:t>0</w:t>
+            </w:r>
+          </w:p>
+        </w:tc>
+        <w:tc>
+          <w:tcPr>
+            <w:tcW w:w="1180" w:type="pct"/>
+          </w:tcPr>
+          <w:p>
+            <w:pPr>
+              <w:widowControl w:val="0"/>
+              <w:spacing w:after="0"/>
+              <w:ind w:left="0" w:firstLine="0"/>
+              <w:jc w:val="center"/>
+              <w:rPr>
+                <w:rFonts w:eastAsia="宋体" w:cs="Times New Roman"/>
+                <w:sz w:val="21"/>
+                <w:szCs w:val="21"/>
+              </w:rPr>
+            </w:pPr>
+            <w:r>
+              <w:rPr>
+                <w:rFonts w:eastAsia="宋体" w:cs="Times New Roman" w:hint="eastAsia"/>
+                <w:sz w:val="21"/>
+                <w:szCs w:val="21"/>
+              </w:rPr>
+              <w:t>90</w:t>
+            </w:r>
+          </w:p>
+        </w:tc>
+        <w:tc>
+          <w:tcPr>
+            <w:tcW w:w="1282" w:type="pct"/>
+          </w:tcPr>
+          <w:p>
+            <w:pPr>
+              <w:widowControl w:val="0"/>
+              <w:spacing w:after="0"/>
+              <w:ind w:left="0" w:firstLine="0"/>
+              <w:jc w:val="center"/>
+              <w:rPr>
+                <w:rFonts w:eastAsia="宋体" w:cs="Times New Roman"/>
+                <w:sz w:val="21"/>
+                <w:szCs w:val="21"/>
+              </w:rPr>
+            </w:pPr>
+            <w:r>
+              <w:rPr>
+                <w:rFonts w:eastAsia="宋体" w:cs="Times New Roman" w:hint="eastAsia"/>
+                <w:sz w:val="21"/>
+                <w:szCs w:val="21"/>
+              </w:rPr>
+              <w:t>0/20</w:t>
+            </w:r>
+          </w:p>
+        </w:tc>
+      </w:tr>
+      <w:tr>
+        <w:trPr>
+          <w:jc w:val="center"/>
+        </w:trPr>
+        <w:tc>
+          <w:tcPr>
+            <w:tcW w:w="1033" w:type="pct"/>
+          </w:tcPr>
+          <w:p>
+            <w:pPr>
+              <w:widowControl w:val="0"/>
+              <w:spacing w:after="0"/>
+              <w:ind w:left="0" w:firstLine="0"/>
+              <w:jc w:val="center"/>
+              <w:rPr>
+                <w:rFonts w:eastAsia="宋体" w:cs="Times New Roman"/>
+                <w:sz w:val="21"/>
+                <w:szCs w:val="21"/>
+              </w:rPr>
+            </w:pPr>
+            <w:r>
+              <w:rPr>
+                <w:rFonts w:eastAsia="宋体" w:cs="Times New Roman" w:hint="eastAsia"/>
+                <w:sz w:val="21"/>
+                <w:szCs w:val="21"/>
+              </w:rPr>
+              <w:t>2</w:t>
+            </w:r>
+          </w:p>
+        </w:tc>
+        <w:tc>
+          <w:tcPr>
+            <w:tcW w:w="1505" w:type="pct"/>
+          </w:tcPr>
+          <w:p>
+            <w:pPr>
+              <w:widowControl w:val="0"/>
+              <w:spacing w:after="0"/>
+              <w:ind w:left="0" w:firstLine="0"/>
+              <w:jc w:val="center"/>
+              <w:rPr>
+                <w:rFonts w:eastAsia="宋体" w:cs="Times New Roman"/>
+                <w:sz w:val="21"/>
+                <w:szCs w:val="21"/>
+              </w:rPr>
+            </w:pPr>
+            <w:r>
+              <w:rPr>
+                <w:rFonts w:eastAsia="宋体" w:cs="Times New Roman" w:hint="eastAsia"/>
+                <w:sz w:val="21"/>
+                <w:szCs w:val="21"/>
+              </w:rPr>
+              <w:t>0</w:t>
+            </w:r>
+          </w:p>
+        </w:tc>
+        <w:tc>
+          <w:tcPr>
+            <w:tcW w:w="1180" w:type="pct"/>
+          </w:tcPr>
+          <w:p>
+            <w:pPr>
+              <w:widowControl w:val="0"/>
+              <w:spacing w:after="0"/>
+              <w:ind w:left="0" w:firstLine="0"/>
+              <w:jc w:val="center"/>
+              <w:rPr>
+                <w:rFonts w:eastAsia="宋体" w:cs="Times New Roman"/>
+                <w:sz w:val="21"/>
+                <w:szCs w:val="21"/>
+              </w:rPr>
+            </w:pPr>
+            <w:r>
+              <w:rPr>
+                <w:rFonts w:eastAsia="宋体" w:cs="Times New Roman" w:hint="eastAsia"/>
+                <w:sz w:val="21"/>
+                <w:szCs w:val="21"/>
+              </w:rPr>
+              <w:t>85</w:t>
+            </w:r>
+          </w:p>
+        </w:tc>
+        <w:tc>
+          <w:tcPr>
+            <w:tcW w:w="1282" w:type="pct"/>
+          </w:tcPr>
+          <w:p>
+            <w:pPr>
+              <w:widowControl w:val="0"/>
+              <w:spacing w:after="0"/>
+              <w:ind w:left="0" w:firstLine="0"/>
+              <w:jc w:val="center"/>
+              <w:rPr>
+                <w:rFonts w:eastAsia="宋体" w:cs="Times New Roman"/>
+                <w:sz w:val="21"/>
+                <w:szCs w:val="21"/>
+              </w:rPr>
+            </w:pPr>
+            <w:r>
+              <w:rPr>
+                <w:rFonts w:eastAsia="宋体" w:cs="Times New Roman" w:hint="eastAsia"/>
+                <w:sz w:val="21"/>
+                <w:szCs w:val="21"/>
+              </w:rPr>
+              <w:t>0/20</w:t>
+            </w:r>
+          </w:p>
+        </w:tc>
+      </w:tr>
+      <w:tr>
+        <w:trPr>
+          <w:jc w:val="center"/>
+        </w:trPr>
+        <w:tc>
+          <w:tcPr>
+            <w:tcW w:w="1033" w:type="pct"/>
+          </w:tcPr>
+          <w:p>
+            <w:pPr>
+              <w:widowControl w:val="0"/>
+              <w:spacing w:after="0"/>
+              <w:ind w:left="0" w:firstLine="0"/>
+              <w:jc w:val="center"/>
+              <w:rPr>
+                <w:rFonts w:eastAsia="宋体" w:cs="Times New Roman"/>
+                <w:sz w:val="21"/>
+                <w:szCs w:val="21"/>
+              </w:rPr>
+            </w:pPr>
+            <w:r>
+              <w:rPr>
+                <w:rFonts w:eastAsia="宋体" w:cs="Times New Roman" w:hint="eastAsia"/>
+                <w:sz w:val="21"/>
+                <w:szCs w:val="21"/>
+              </w:rPr>
+              <w:t>3</w:t>
+            </w:r>
+          </w:p>
+        </w:tc>
+        <w:tc>
+          <w:tcPr>
+            <w:tcW w:w="1505" w:type="pct"/>
+          </w:tcPr>
+          <w:p>
+            <w:pPr>
+              <w:widowControl w:val="0"/>
+              <w:spacing w:after="0"/>
+              <w:ind w:left="0" w:firstLine="0"/>
+              <w:jc w:val="center"/>
+              <w:rPr>
+                <w:rFonts w:eastAsia="宋体" w:cs="Times New Roman"/>
+                <w:sz w:val="21"/>
+                <w:szCs w:val="21"/>
+              </w:rPr>
+            </w:pPr>
+            <w:r>
+              <w:rPr>
+                <w:rFonts w:eastAsia="宋体" w:cs="Times New Roman" w:hint="eastAsia"/>
+                <w:sz w:val="21"/>
+                <w:szCs w:val="21"/>
+              </w:rPr>
+              <w:t>0</w:t>
+            </w:r>
+          </w:p>
+        </w:tc>
+        <w:tc>
+          <w:tcPr>
+            <w:tcW w:w="1180" w:type="pct"/>
+          </w:tcPr>
+          <w:p>
+            <w:pPr>
+              <w:widowControl w:val="0"/>
+              <w:spacing w:after="0"/>
+              <w:ind w:left="0" w:firstLine="0"/>
+              <w:jc w:val="center"/>
+              <w:rPr>
+                <w:rFonts w:eastAsia="宋体" w:cs="Times New Roman"/>
+                <w:sz w:val="21"/>
+                <w:szCs w:val="21"/>
+              </w:rPr>
+            </w:pPr>
+            <w:r>
+              <w:rPr>
+                <w:rFonts w:eastAsia="宋体" w:cs="Times New Roman" w:hint="eastAsia"/>
+                <w:sz w:val="21"/>
+                <w:szCs w:val="21"/>
+              </w:rPr>
+              <w:t>95</w:t>
+            </w:r>
+          </w:p>
+        </w:tc>
+        <w:tc>
+          <w:tcPr>
+            <w:tcW w:w="1282" w:type="pct"/>
+          </w:tcPr>
+          <w:p>
+            <w:pPr>
+              <w:widowControl w:val="0"/>
+              <w:spacing w:after="0"/>
+              <w:ind w:left="0" w:firstLine="0"/>
+              <w:jc w:val="center"/>
+              <w:rPr>
+                <w:rFonts w:eastAsia="宋体" w:cs="Times New Roman"/>
+                <w:sz w:val="21"/>
+                <w:szCs w:val="21"/>
+              </w:rPr>
+            </w:pPr>
+            <w:r>
+              <w:rPr>
+                <w:rFonts w:eastAsia="宋体" w:cs="Times New Roman" w:hint="eastAsia"/>
+                <w:sz w:val="21"/>
+                <w:szCs w:val="21"/>
+              </w:rPr>
+              <w:t>0/20</w:t>
+            </w:r>
+          </w:p>
+        </w:tc>
+      </w:tr>
+      <w:tr>
+        <w:trPr>
+          <w:jc w:val="center"/>
+        </w:trPr>
+        <w:tc>
+          <w:tcPr>
+            <w:tcW w:w="1033" w:type="pct"/>
+          </w:tcPr>
+          <w:p>
+            <w:pPr>
+              <w:widowControl w:val="0"/>
+              <w:spacing w:after="0"/>
+              <w:ind w:left="0" w:firstLine="0"/>
+              <w:jc w:val="center"/>
+              <w:rPr>
+                <w:rFonts w:eastAsia="宋体" w:cs="Times New Roman"/>
+                <w:sz w:val="21"/>
+                <w:szCs w:val="21"/>
+              </w:rPr>
+            </w:pPr>
+            <w:r>
+              <w:rPr>
+                <w:rFonts w:eastAsia="宋体" w:cs="Times New Roman" w:hint="eastAsia"/>
+                <w:sz w:val="21"/>
+                <w:szCs w:val="21"/>
+              </w:rPr>
+              <w:t>4</w:t>
+            </w:r>
+          </w:p>
+        </w:tc>
+        <w:tc>
+          <w:tcPr>
+            <w:tcW w:w="1505" w:type="pct"/>
+          </w:tcPr>
+          <w:p>
+            <w:pPr>
+              <w:widowControl w:val="0"/>
+              <w:spacing w:after="0"/>
+              <w:ind w:left="0" w:firstLine="0"/>
+              <w:jc w:val="center"/>
+              <w:rPr>
+                <w:rFonts w:eastAsia="宋体" w:cs="Times New Roman"/>
+                <w:sz w:val="21"/>
+                <w:szCs w:val="21"/>
+              </w:rPr>
+            </w:pPr>
+            <w:r>
+              <w:rPr>
+                <w:rFonts w:eastAsia="宋体" w:cs="Times New Roman" w:hint="eastAsia"/>
+                <w:sz w:val="21"/>
+                <w:szCs w:val="21"/>
+              </w:rPr>
+              <w:t>左偏（大）</w:t>
+            </w:r>
+          </w:p>
+        </w:tc>
+        <w:tc>
+          <w:tcPr>
+            <w:tcW w:w="1180" w:type="pct"/>
+          </w:tcPr>
+          <w:p>
+            <w:pPr>
+              <w:widowControl w:val="0"/>
+              <w:spacing w:after="0"/>
+              <w:ind w:left="0" w:firstLine="0"/>
+              <w:jc w:val="center"/>
+              <w:rPr>
+                <w:rFonts w:eastAsia="宋体" w:cs="Times New Roman"/>
+                <w:sz w:val="21"/>
+                <w:szCs w:val="21"/>
+              </w:rPr>
+            </w:pPr>
+            <w:r>
+              <w:rPr>
+                <w:rFonts w:eastAsia="宋体" w:cs="Times New Roman" w:hint="eastAsia"/>
+                <w:sz w:val="21"/>
+                <w:szCs w:val="21"/>
+              </w:rPr>
+              <w:t>90</w:t>
+            </w:r>
+          </w:p>
+        </w:tc>
+        <w:tc>
+          <w:tcPr>
+            <w:tcW w:w="1282" w:type="pct"/>
+          </w:tcPr>
+          <w:p>
+            <w:pPr>
+              <w:widowControl w:val="0"/>
+              <w:spacing w:after="0"/>
+              <w:ind w:left="0" w:firstLine="0"/>
+              <w:jc w:val="center"/>
+              <w:rPr>
+                <w:rFonts w:eastAsia="宋体" w:cs="Times New Roman"/>
+                <w:sz w:val="21"/>
+                <w:szCs w:val="21"/>
+              </w:rPr>
+            </w:pPr>
+            <w:r>
+              <w:rPr>
+                <w:rFonts w:eastAsia="宋体" w:cs="Times New Roman" w:hint="eastAsia"/>
+                <w:sz w:val="21"/>
+                <w:szCs w:val="21"/>
+              </w:rPr>
+              <w:t>5/5</w:t>
+            </w:r>
+          </w:p>
+        </w:tc>
+      </w:tr>
+      <w:tr>
+        <w:trPr>
+          <w:jc w:val="center"/>
+        </w:trPr>
+        <w:tc>
+          <w:tcPr>
+            <w:tcW w:w="1033" w:type="pct"/>
+          </w:tcPr>
+          <w:p>
+            <w:pPr>
+              <w:widowControl w:val="0"/>
+              <w:spacing w:after="0"/>
+              <w:ind w:left="0" w:firstLine="0"/>
+              <w:jc w:val="center"/>
+              <w:rPr>
+                <w:rFonts w:eastAsia="宋体" w:cs="Times New Roman"/>
+                <w:sz w:val="21"/>
+                <w:szCs w:val="21"/>
+              </w:rPr>
+            </w:pPr>
+            <w:r>
+              <w:rPr>
+                <w:rFonts w:eastAsia="宋体" w:cs="Times New Roman" w:hint="eastAsia"/>
+                <w:sz w:val="21"/>
+                <w:szCs w:val="21"/>
+              </w:rPr>
+              <w:t>5</w:t>
+            </w:r>
+          </w:p>
+        </w:tc>
+        <w:tc>
+          <w:tcPr>
+            <w:tcW w:w="1505" w:type="pct"/>
+          </w:tcPr>
+          <w:p>
+            <w:pPr>
+              <w:widowControl w:val="0"/>
+              <w:spacing w:after="0"/>
+              <w:ind w:left="0" w:firstLine="0"/>
+              <w:jc w:val="center"/>
+              <w:rPr>
+                <w:rFonts w:eastAsia="宋体" w:cs="Times New Roman"/>
+                <w:sz w:val="21"/>
+                <w:szCs w:val="21"/>
+              </w:rPr>
+            </w:pPr>
+            <w:r>
+              <w:rPr>
+                <w:rFonts w:eastAsia="宋体" w:cs="Times New Roman" w:hint="eastAsia"/>
+                <w:sz w:val="21"/>
+                <w:szCs w:val="21"/>
+              </w:rPr>
+              <w:t>左偏（大）</w:t>
+            </w:r>
+          </w:p>
+        </w:tc>
+        <w:tc>
+          <w:tcPr>
+            <w:tcW w:w="1180" w:type="pct"/>
+          </w:tcPr>
+          <w:p>
+            <w:pPr>
+              <w:widowControl w:val="0"/>
+              <w:spacing w:after="0"/>
+              <w:ind w:left="0" w:firstLine="0"/>
+              <w:jc w:val="center"/>
+              <w:rPr>
+                <w:rFonts w:eastAsia="宋体" w:cs="Times New Roman"/>
+                <w:sz w:val="21"/>
+                <w:szCs w:val="21"/>
+              </w:rPr>
+            </w:pPr>
+            <w:r>
+              <w:rPr>
+                <w:rFonts w:eastAsia="宋体" w:cs="Times New Roman" w:hint="eastAsia"/>
+                <w:sz w:val="21"/>
+                <w:szCs w:val="21"/>
+              </w:rPr>
+              <w:t>85</w:t>
+            </w:r>
+          </w:p>
+        </w:tc>
+        <w:tc>
+          <w:tcPr>
+            <w:tcW w:w="1282" w:type="pct"/>
+          </w:tcPr>
+          <w:p>
+            <w:pPr>
+              <w:widowControl w:val="0"/>
+              <w:spacing w:after="0"/>
+              <w:ind w:left="0" w:firstLine="0"/>
+              <w:jc w:val="center"/>
+              <w:rPr>
+                <w:rFonts w:eastAsia="宋体" w:cs="Times New Roman"/>
+                <w:sz w:val="21"/>
+                <w:szCs w:val="21"/>
+              </w:rPr>
+            </w:pPr>
+            <w:r>
+              <w:rPr>
+                <w:rFonts w:eastAsia="宋体" w:cs="Times New Roman" w:hint="eastAsia"/>
+                <w:sz w:val="21"/>
+                <w:szCs w:val="21"/>
+              </w:rPr>
+              <w:t>5/5</w:t>
+            </w:r>
+          </w:p>
+        </w:tc>
+      </w:tr>
+      <w:tr>
+        <w:trPr>
+          <w:jc w:val="center"/>
+        </w:trPr>
+        <w:tc>
+          <w:tcPr>
+            <w:tcW w:w="1033" w:type="pct"/>
+          </w:tcPr>
+          <w:p>
+            <w:pPr>
+              <w:widowControl w:val="0"/>
+              <w:spacing w:after="0"/>
+              <w:ind w:left="0" w:firstLine="0"/>
+              <w:jc w:val="center"/>
+              <w:rPr>
+                <w:rFonts w:eastAsia="宋体" w:cs="Times New Roman"/>
+                <w:sz w:val="21"/>
+                <w:szCs w:val="21"/>
+              </w:rPr>
+            </w:pPr>
+            <w:r>
+              <w:rPr>
+                <w:rFonts w:eastAsia="宋体" w:cs="Times New Roman" w:hint="eastAsia"/>
+                <w:sz w:val="21"/>
+                <w:szCs w:val="21"/>
+              </w:rPr>
+              <w:t>6</w:t>
+            </w:r>
+          </w:p>
+        </w:tc>
+        <w:tc>
+          <w:tcPr>
+            <w:tcW w:w="1505" w:type="pct"/>
+          </w:tcPr>
+          <w:p>
+            <w:pPr>
+              <w:widowControl w:val="0"/>
+              <w:spacing w:after="0"/>
+              <w:ind w:left="0" w:firstLine="0"/>
+              <w:jc w:val="center"/>
+              <w:rPr>
+                <w:rFonts w:eastAsia="宋体" w:cs="Times New Roman"/>
+                <w:sz w:val="21"/>
+                <w:szCs w:val="21"/>
+              </w:rPr>
+            </w:pPr>
+            <w:r>
+              <w:rPr>
+                <w:rFonts w:eastAsia="宋体" w:cs="Times New Roman" w:hint="eastAsia"/>
+                <w:sz w:val="21"/>
+                <w:szCs w:val="21"/>
+              </w:rPr>
+              <w:t>左偏（中）</w:t>
+            </w:r>
+          </w:p>
+        </w:tc>
+        <w:tc>
+          <w:tcPr>
+            <w:tcW w:w="1180" w:type="pct"/>
+          </w:tcPr>
+          <w:p>
+            <w:pPr>
+              <w:widowControl w:val="0"/>
+              <w:spacing w:after="0"/>
+              <w:ind w:left="0" w:firstLine="0"/>
+              <w:jc w:val="center"/>
+              <w:rPr>
+                <w:rFonts w:eastAsia="宋体" w:cs="Times New Roman"/>
+                <w:sz w:val="21"/>
+                <w:szCs w:val="21"/>
+              </w:rPr>
+            </w:pPr>
+            <w:r>
+              <w:rPr>
+                <w:rFonts w:eastAsia="宋体" w:cs="Times New Roman" w:hint="eastAsia"/>
+                <w:sz w:val="21"/>
+                <w:szCs w:val="21"/>
+              </w:rPr>
+              <w:t>90</w:t>
+            </w:r>
+          </w:p>
+        </w:tc>
+        <w:tc>
+          <w:tcPr>
+            <w:tcW w:w="1282" w:type="pct"/>
+          </w:tcPr>
+          <w:p>
+            <w:pPr>
+              <w:widowControl w:val="0"/>
+              <w:spacing w:after="0"/>
+              <w:ind w:left="0" w:firstLine="0"/>
+              <w:jc w:val="center"/>
+              <w:rPr>
+                <w:rFonts w:eastAsia="宋体" w:cs="Times New Roman"/>
+                <w:sz w:val="21"/>
+                <w:szCs w:val="21"/>
+              </w:rPr>
+            </w:pPr>
+            <w:r>
+              <w:rPr>
+                <w:rFonts w:eastAsia="宋体" w:cs="Times New Roman" w:hint="eastAsia"/>
+                <w:sz w:val="21"/>
+                <w:szCs w:val="21"/>
+              </w:rPr>
+              <w:t>13/15</w:t>
+            </w:r>
+          </w:p>
+        </w:tc>
+      </w:tr>
+      <w:tr>
+        <w:trPr>
+          <w:jc w:val="center"/>
+        </w:trPr>
+        <w:tc>
+          <w:tcPr>
+            <w:tcW w:w="1033" w:type="pct"/>
+          </w:tcPr>
+          <w:p>
+            <w:pPr>
+              <w:widowControl w:val="0"/>
+              <w:spacing w:after="0"/>
+              <w:ind w:left="0" w:firstLine="0"/>
+              <w:jc w:val="center"/>
+              <w:rPr>
+                <w:rFonts w:eastAsia="宋体" w:cs="Times New Roman"/>
+                <w:sz w:val="21"/>
+                <w:szCs w:val="21"/>
+              </w:rPr>
+            </w:pPr>
+            <w:r>
+              <w:rPr>
+                <w:rFonts w:eastAsia="宋体" w:cs="Times New Roman" w:hint="eastAsia"/>
+                <w:sz w:val="21"/>
+                <w:szCs w:val="21"/>
+              </w:rPr>
+              <w:t>7</w:t>
+            </w:r>
+          </w:p>
+        </w:tc>
+        <w:tc>
+          <w:tcPr>
+            <w:tcW w:w="1505" w:type="pct"/>
+          </w:tcPr>
+          <w:p>
+            <w:pPr>
+              <w:widowControl w:val="0"/>
+              <w:spacing w:after="0"/>
+              <w:ind w:left="0" w:firstLine="0"/>
+              <w:jc w:val="center"/>
+              <w:rPr>
+                <w:rFonts w:eastAsia="宋体" w:cs="Times New Roman"/>
+                <w:sz w:val="21"/>
+                <w:szCs w:val="21"/>
+              </w:rPr>
+            </w:pPr>
+            <w:r>
+              <w:rPr>
+                <w:rFonts w:eastAsia="宋体" w:cs="Times New Roman" w:hint="eastAsia"/>
+                <w:sz w:val="21"/>
+                <w:szCs w:val="21"/>
+              </w:rPr>
+              <w:t>左偏（中）</w:t>
+            </w:r>
+          </w:p>
+        </w:tc>
+        <w:tc>
+          <w:tcPr>
+            <w:tcW w:w="1180" w:type="pct"/>
+          </w:tcPr>
+          <w:p>
+            <w:pPr>
+              <w:widowControl w:val="0"/>
+              <w:spacing w:after="0"/>
+              <w:ind w:left="0" w:firstLine="0"/>
+              <w:jc w:val="center"/>
+              <w:rPr>
+                <w:rFonts w:eastAsia="宋体" w:cs="Times New Roman"/>
+                <w:sz w:val="21"/>
+                <w:szCs w:val="21"/>
+              </w:rPr>
+            </w:pPr>
+            <w:r>
+              <w:rPr>
+                <w:rFonts w:eastAsia="宋体" w:cs="Times New Roman" w:hint="eastAsia"/>
+                <w:sz w:val="21"/>
+                <w:szCs w:val="21"/>
+              </w:rPr>
+              <w:t>84</w:t>
+            </w:r>
+          </w:p>
+        </w:tc>
+        <w:tc>
+          <w:tcPr>
+            <w:tcW w:w="1282" w:type="pct"/>
+          </w:tcPr>
+          <w:p>
+            <w:pPr>
+              <w:widowControl w:val="0"/>
+              <w:spacing w:after="0"/>
+              <w:ind w:left="0" w:firstLine="0"/>
+              <w:jc w:val="center"/>
+              <w:rPr>
+                <w:rFonts w:eastAsia="宋体" w:cs="Times New Roman"/>
+                <w:sz w:val="21"/>
+                <w:szCs w:val="21"/>
+              </w:rPr>
+            </w:pPr>
+            <w:r>
+              <w:rPr>
+                <w:rFonts w:eastAsia="宋体" w:cs="Times New Roman" w:hint="eastAsia"/>
+                <w:sz w:val="21"/>
+                <w:szCs w:val="21"/>
+              </w:rPr>
+              <w:t>5/5</w:t>
+            </w:r>
+          </w:p>
+        </w:tc>
+      </w:tr>
+      <w:tr>
+        <w:trPr>
+          <w:jc w:val="center"/>
+        </w:trPr>
+        <w:tc>
+          <w:tcPr>
+            <w:tcW w:w="1033" w:type="pct"/>
+          </w:tcPr>
+          <w:p>
+            <w:pPr>
+              <w:widowControl w:val="0"/>
+              <w:spacing w:after="0"/>
+              <w:ind w:left="0" w:firstLine="0"/>
+              <w:jc w:val="center"/>
+              <w:rPr>
+                <w:rFonts w:eastAsia="宋体" w:cs="Times New Roman"/>
+                <w:sz w:val="21"/>
+                <w:szCs w:val="21"/>
+              </w:rPr>
+            </w:pPr>
+            <w:r>
+              <w:rPr>
+                <w:rFonts w:eastAsia="宋体" w:cs="Times New Roman" w:hint="eastAsia"/>
+                <w:sz w:val="21"/>
+                <w:szCs w:val="21"/>
+              </w:rPr>
+              <w:t>8</w:t>
+            </w:r>
+          </w:p>
+        </w:tc>
+        <w:tc>
+          <w:tcPr>
+            <w:tcW w:w="1505" w:type="pct"/>
+          </w:tcPr>
+          <w:p>
+            <w:pPr>
+              <w:widowControl w:val="0"/>
+              <w:spacing w:after="0"/>
+              <w:ind w:left="0" w:firstLine="0"/>
+              <w:jc w:val="center"/>
+              <w:rPr>
+                <w:rFonts w:eastAsia="宋体" w:cs="Times New Roman"/>
+                <w:sz w:val="21"/>
+                <w:szCs w:val="21"/>
+              </w:rPr>
+            </w:pPr>
+            <w:r>
+              <w:rPr>
+                <w:rFonts w:eastAsia="宋体" w:cs="Times New Roman" w:hint="eastAsia"/>
+                <w:sz w:val="21"/>
+                <w:szCs w:val="21"/>
+              </w:rPr>
+              <w:t>左偏（小）</w:t>
+            </w:r>
+          </w:p>
+        </w:tc>
+        <w:tc>
+          <w:tcPr>
+            <w:tcW w:w="1180" w:type="pct"/>
+          </w:tcPr>
+          <w:p>
+            <w:pPr>
+              <w:widowControl w:val="0"/>
+              <w:spacing w:after="0"/>
+              <w:ind w:left="0" w:firstLine="0"/>
+              <w:jc w:val="center"/>
+              <w:rPr>
+                <w:rFonts w:eastAsia="宋体" w:cs="Times New Roman"/>
+                <w:sz w:val="21"/>
+                <w:szCs w:val="21"/>
+              </w:rPr>
+            </w:pPr>
+            <w:r>
+              <w:rPr>
+                <w:rFonts w:eastAsia="宋体" w:cs="Times New Roman" w:hint="eastAsia"/>
+                <w:sz w:val="21"/>
+                <w:szCs w:val="21"/>
+              </w:rPr>
+              <w:t>90</w:t>
+            </w:r>
+          </w:p>
+        </w:tc>
+        <w:tc>
+          <w:tcPr>
+            <w:tcW w:w="1282" w:type="pct"/>
+          </w:tcPr>
+          <w:p>
+            <w:pPr>
+              <w:widowControl w:val="0"/>
+              <w:spacing w:after="0"/>
+              <w:ind w:left="0" w:firstLine="0"/>
+              <w:jc w:val="center"/>
+              <w:rPr>
+                <w:rFonts w:eastAsia="宋体" w:cs="Times New Roman"/>
+                <w:sz w:val="21"/>
+                <w:szCs w:val="21"/>
+              </w:rPr>
+            </w:pPr>
+            <w:r>
+              <w:rPr>
+                <w:rFonts w:eastAsia="宋体" w:cs="Times New Roman" w:hint="eastAsia"/>
+                <w:sz w:val="21"/>
+                <w:szCs w:val="21"/>
+              </w:rPr>
+              <w:t>12/20</w:t>
+            </w:r>
+          </w:p>
+        </w:tc>
+      </w:tr>
+      <w:tr>
+        <w:trPr>
+          <w:jc w:val="center"/>
+        </w:trPr>
+        <w:tc>
+          <w:tcPr>
+            <w:tcW w:w="1033" w:type="pct"/>
+          </w:tcPr>
+          <w:p>
+            <w:pPr>
+              <w:widowControl w:val="0"/>
+              <w:spacing w:after="0"/>
+              <w:ind w:left="0" w:firstLine="0"/>
+              <w:jc w:val="center"/>
+              <w:rPr>
+                <w:rFonts w:eastAsia="宋体" w:cs="Times New Roman"/>
+                <w:sz w:val="21"/>
+                <w:szCs w:val="21"/>
+              </w:rPr>
+            </w:pPr>
+            <w:r>
+              <w:rPr>
+                <w:rFonts w:eastAsia="宋体" w:cs="Times New Roman" w:hint="eastAsia"/>
+                <w:sz w:val="21"/>
+                <w:szCs w:val="21"/>
+              </w:rPr>
+              <w:t>9</w:t>
+            </w:r>
+          </w:p>
+        </w:tc>
+        <w:tc>
+          <w:tcPr>
+            <w:tcW w:w="1505" w:type="pct"/>
+          </w:tcPr>
+          <w:p>
+            <w:pPr>
+              <w:widowControl w:val="0"/>
+              <w:spacing w:after="0"/>
+              <w:ind w:left="0" w:firstLine="0"/>
+              <w:jc w:val="center"/>
+              <w:rPr>
+                <w:rFonts w:eastAsia="宋体" w:cs="Times New Roman"/>
+                <w:sz w:val="21"/>
+                <w:szCs w:val="21"/>
+              </w:rPr>
+            </w:pPr>
+            <w:r>
+              <w:rPr>
+                <w:rFonts w:eastAsia="宋体" w:cs="Times New Roman" w:hint="eastAsia"/>
+                <w:sz w:val="21"/>
+                <w:szCs w:val="21"/>
+              </w:rPr>
+              <w:t>左偏（小）</w:t>
+            </w:r>
+          </w:p>
+        </w:tc>
+        <w:tc>
+          <w:tcPr>
+            <w:tcW w:w="1180" w:type="pct"/>
+          </w:tcPr>
+          <w:p>
+            <w:pPr>
+              <w:widowControl w:val="0"/>
+              <w:spacing w:after="0"/>
+              <w:ind w:left="0" w:firstLine="0"/>
+              <w:jc w:val="center"/>
+              <w:rPr>
+                <w:rFonts w:eastAsia="宋体" w:cs="Times New Roman"/>
+                <w:sz w:val="21"/>
+                <w:szCs w:val="21"/>
+              </w:rPr>
+            </w:pPr>
+            <w:r>
+              <w:rPr>
+                <w:rFonts w:eastAsia="宋体" w:cs="Times New Roman" w:hint="eastAsia"/>
+                <w:sz w:val="21"/>
+                <w:szCs w:val="21"/>
+              </w:rPr>
+              <w:t>85</w:t>
+            </w:r>
+          </w:p>
+        </w:tc>
+        <w:tc>
+          <w:tcPr>
+            <w:tcW w:w="1282" w:type="pct"/>
+          </w:tcPr>
+          <w:p>
+            <w:pPr>
+              <w:widowControl w:val="0"/>
+              <w:spacing w:after="0"/>
+              <w:ind w:left="0" w:firstLine="0"/>
+              <w:jc w:val="center"/>
+              <w:rPr>
+                <w:rFonts w:eastAsia="宋体" w:cs="Times New Roman"/>
+                <w:sz w:val="21"/>
+                <w:szCs w:val="21"/>
+              </w:rPr>
+            </w:pPr>
+            <w:r>
+              <w:rPr>
+                <w:rFonts w:eastAsia="宋体" w:cs="Times New Roman" w:hint="eastAsia"/>
+                <w:sz w:val="21"/>
+                <w:szCs w:val="21"/>
+              </w:rPr>
+              <w:t>5/5</w:t>
+            </w:r>
+          </w:p>
+        </w:tc>
+      </w:tr>
+      <w:tr>
+        <w:trPr>
+          <w:jc w:val="center"/>
+        </w:trPr>
+        <w:tc>
+          <w:tcPr>
+            <w:tcW w:w="1033" w:type="pct"/>
+          </w:tcPr>
+          <w:p>
+            <w:pPr>
+              <w:widowControl w:val="0"/>
+              <w:spacing w:after="0"/>
+              <w:ind w:left="0" w:firstLine="0"/>
+              <w:jc w:val="center"/>
+              <w:rPr>
+                <w:rFonts w:eastAsia="宋体" w:cs="Times New Roman"/>
+                <w:sz w:val="21"/>
+                <w:szCs w:val="21"/>
+              </w:rPr>
+            </w:pPr>
+            <w:r>
+              <w:rPr>
+                <w:rFonts w:eastAsia="宋体" w:cs="Times New Roman" w:hint="eastAsia"/>
+                <w:sz w:val="21"/>
+                <w:szCs w:val="21"/>
+              </w:rPr>
+              <w:t>10</w:t>
+            </w:r>
+          </w:p>
+        </w:tc>
+        <w:tc>
+          <w:tcPr>
+            <w:tcW w:w="1505" w:type="pct"/>
+          </w:tcPr>
+          <w:p>
+            <w:pPr>
+              <w:widowControl w:val="0"/>
+              <w:spacing w:after="0"/>
+              <w:ind w:left="0" w:firstLine="0"/>
+              <w:jc w:val="center"/>
+              <w:rPr>
+                <w:rFonts w:eastAsia="宋体" w:cs="Times New Roman"/>
+                <w:sz w:val="21"/>
+                <w:szCs w:val="21"/>
+              </w:rPr>
+            </w:pPr>
+            <w:r>
+              <w:rPr>
+                <w:rFonts w:eastAsia="宋体" w:cs="Times New Roman" w:hint="eastAsia"/>
+                <w:sz w:val="21"/>
+                <w:szCs w:val="21"/>
+              </w:rPr>
+              <w:t>右偏（小）</w:t>
+            </w:r>
+          </w:p>
+        </w:tc>
+        <w:tc>
+          <w:tcPr>
+            <w:tcW w:w="1180" w:type="pct"/>
+          </w:tcPr>
+          <w:p>
+            <w:pPr>
+              <w:widowControl w:val="0"/>
+              <w:spacing w:after="0"/>
+              <w:ind w:left="0" w:firstLine="0"/>
+              <w:jc w:val="center"/>
+              <w:rPr>
+                <w:rFonts w:eastAsia="宋体" w:cs="Times New Roman"/>
+                <w:sz w:val="21"/>
+                <w:szCs w:val="21"/>
+              </w:rPr>
+            </w:pPr>
+            <w:r>
+              <w:rPr>
+                <w:rFonts w:eastAsia="宋体" w:cs="Times New Roman" w:hint="eastAsia"/>
+                <w:sz w:val="21"/>
+                <w:szCs w:val="21"/>
+              </w:rPr>
+              <w:t>90</w:t>
+            </w:r>
+          </w:p>
+        </w:tc>
+        <w:tc>
+          <w:tcPr>
+            <w:tcW w:w="1282" w:type="pct"/>
+          </w:tcPr>
+          <w:p>
+            <w:pPr>
+              <w:widowControl w:val="0"/>
+              <w:spacing w:after="0"/>
+              <w:ind w:left="0" w:firstLine="0"/>
+              <w:jc w:val="center"/>
+              <w:rPr>
+                <w:rFonts w:eastAsia="宋体" w:cs="Times New Roman"/>
+                <w:sz w:val="21"/>
+                <w:szCs w:val="21"/>
+              </w:rPr>
+            </w:pPr>
+            <w:r>
+              <w:rPr>
+                <w:rFonts w:eastAsia="宋体" w:cs="Times New Roman" w:hint="eastAsia"/>
+                <w:sz w:val="21"/>
+                <w:szCs w:val="21"/>
+              </w:rPr>
+              <w:t>14/20</w:t>
+            </w:r>
+          </w:p>
+        </w:tc>
+      </w:tr>
+      <w:tr>
+        <w:trPr>
+          <w:jc w:val="center"/>
+        </w:trPr>
+        <w:tc>
+          <w:tcPr>
+            <w:tcW w:w="1033" w:type="pct"/>
+          </w:tcPr>
+          <w:p>
+            <w:pPr>
+              <w:widowControl w:val="0"/>
+              <w:spacing w:after="0"/>
+              <w:ind w:left="0" w:firstLine="0"/>
+              <w:jc w:val="center"/>
+              <w:rPr>
+                <w:rFonts w:eastAsia="宋体" w:cs="Times New Roman"/>
+                <w:sz w:val="21"/>
+                <w:szCs w:val="21"/>
+              </w:rPr>
+            </w:pPr>
+            <w:r>
+              <w:rPr>
+                <w:rFonts w:eastAsia="宋体" w:cs="Times New Roman" w:hint="eastAsia"/>
+                <w:sz w:val="21"/>
+                <w:szCs w:val="21"/>
+              </w:rPr>
+              <w:t>11</w:t>
+            </w:r>
+          </w:p>
+        </w:tc>
+        <w:tc>
+          <w:tcPr>
+            <w:tcW w:w="1505" w:type="pct"/>
+          </w:tcPr>
+          <w:p>
+            <w:pPr>
+              <w:widowControl w:val="0"/>
+              <w:spacing w:after="0"/>
+              <w:ind w:left="0" w:firstLine="0"/>
+              <w:jc w:val="center"/>
+              <w:rPr>
+                <w:rFonts w:eastAsia="宋体" w:cs="Times New Roman"/>
+                <w:sz w:val="21"/>
+                <w:szCs w:val="21"/>
+              </w:rPr>
+            </w:pPr>
+            <w:r>
+              <w:rPr>
+                <w:rFonts w:eastAsia="宋体" w:cs="Times New Roman" w:hint="eastAsia"/>
+                <w:sz w:val="21"/>
+                <w:szCs w:val="21"/>
+              </w:rPr>
+              <w:t>右偏（小）</w:t>
+            </w:r>
+          </w:p>
+        </w:tc>
+        <w:tc>
+          <w:tcPr>
+            <w:tcW w:w="1180" w:type="pct"/>
+          </w:tcPr>
+          <w:p>
+            <w:pPr>
+              <w:widowControl w:val="0"/>
+              <w:spacing w:after="0"/>
+              <w:ind w:left="0" w:firstLine="0"/>
+              <w:jc w:val="center"/>
+              <w:rPr>
+                <w:rFonts w:eastAsia="宋体" w:cs="Times New Roman"/>
+                <w:sz w:val="21"/>
+                <w:szCs w:val="21"/>
+              </w:rPr>
+            </w:pPr>
+            <w:r>
+              <w:rPr>
+                <w:rFonts w:eastAsia="宋体" w:cs="Times New Roman" w:hint="eastAsia"/>
+                <w:sz w:val="21"/>
+                <w:szCs w:val="21"/>
+              </w:rPr>
+              <w:t>95</w:t>
+            </w:r>
+          </w:p>
+        </w:tc>
+        <w:tc>
+          <w:tcPr>
+            <w:tcW w:w="1282" w:type="pct"/>
+          </w:tcPr>
+          <w:p>
+            <w:pPr>
+              <w:widowControl w:val="0"/>
+              <w:spacing w:after="0"/>
+              <w:ind w:left="0" w:firstLine="0"/>
+              <w:jc w:val="center"/>
+              <w:rPr>
+                <w:rFonts w:eastAsia="宋体" w:cs="Times New Roman"/>
+                <w:sz w:val="21"/>
+                <w:szCs w:val="21"/>
+              </w:rPr>
+            </w:pPr>
+            <w:r>
+              <w:rPr>
+                <w:rFonts w:eastAsia="宋体" w:cs="Times New Roman" w:hint="eastAsia"/>
+                <w:sz w:val="21"/>
+                <w:szCs w:val="21"/>
+              </w:rPr>
+              <w:t>6/6</w:t>
+            </w:r>
+          </w:p>
+        </w:tc>
+      </w:tr>
+      <w:tr>
+        <w:trPr>
+          <w:jc w:val="center"/>
+        </w:trPr>
+        <w:tc>
+          <w:tcPr>
+            <w:tcW w:w="1033" w:type="pct"/>
+          </w:tcPr>
+          <w:p>
+            <w:pPr>
+              <w:widowControl w:val="0"/>
+              <w:spacing w:after="0"/>
+              <w:ind w:left="0" w:firstLine="0"/>
+              <w:jc w:val="center"/>
+              <w:rPr>
+                <w:rFonts w:eastAsia="宋体" w:cs="Times New Roman"/>
+                <w:sz w:val="21"/>
+                <w:szCs w:val="21"/>
+              </w:rPr>
+            </w:pPr>
+            <w:r>
+              <w:rPr>
+                <w:rFonts w:eastAsia="宋体" w:cs="Times New Roman" w:hint="eastAsia"/>
+                <w:sz w:val="21"/>
+                <w:szCs w:val="21"/>
+              </w:rPr>
+              <w:t>12</w:t>
+            </w:r>
+          </w:p>
+        </w:tc>
+        <w:tc>
+          <w:tcPr>
+            <w:tcW w:w="1505" w:type="pct"/>
+          </w:tcPr>
+          <w:p>
+            <w:pPr>
+              <w:widowControl w:val="0"/>
+              <w:spacing w:after="0"/>
+              <w:ind w:left="0" w:firstLine="0"/>
+              <w:jc w:val="center"/>
+              <w:rPr>
+                <w:rFonts w:eastAsia="宋体" w:cs="Times New Roman"/>
+                <w:sz w:val="21"/>
+                <w:szCs w:val="21"/>
+              </w:rPr>
+            </w:pPr>
+            <w:r>
+              <w:rPr>
+                <w:rFonts w:eastAsia="宋体" w:cs="Times New Roman" w:hint="eastAsia"/>
+                <w:sz w:val="21"/>
+                <w:szCs w:val="21"/>
+              </w:rPr>
+              <w:t>右偏（中）</w:t>
+            </w:r>
+          </w:p>
+        </w:tc>
+        <w:tc>
+          <w:tcPr>
+            <w:tcW w:w="1180" w:type="pct"/>
+          </w:tcPr>
+          <w:p>
+            <w:pPr>
+              <w:widowControl w:val="0"/>
+              <w:spacing w:after="0"/>
+              <w:ind w:left="0" w:firstLine="0"/>
+              <w:jc w:val="center"/>
+              <w:rPr>
+                <w:rFonts w:eastAsia="宋体" w:cs="Times New Roman"/>
+                <w:sz w:val="21"/>
+                <w:szCs w:val="21"/>
+              </w:rPr>
+            </w:pPr>
+            <w:r>
+              <w:rPr>
+                <w:rFonts w:eastAsia="宋体" w:cs="Times New Roman" w:hint="eastAsia"/>
+                <w:sz w:val="21"/>
+                <w:szCs w:val="21"/>
+              </w:rPr>
+              <w:t>90</w:t>
+            </w:r>
+          </w:p>
+        </w:tc>
+        <w:tc>
+          <w:tcPr>
+            <w:tcW w:w="1282" w:type="pct"/>
+          </w:tcPr>
+          <w:p>
+            <w:pPr>
+              <w:widowControl w:val="0"/>
+              <w:spacing w:after="0"/>
+              <w:ind w:left="0" w:firstLine="0"/>
+              <w:jc w:val="center"/>
+              <w:rPr>
+                <w:rFonts w:eastAsia="宋体" w:cs="Times New Roman"/>
+                <w:sz w:val="21"/>
+                <w:szCs w:val="21"/>
+              </w:rPr>
+            </w:pPr>
+            <w:r>
+              <w:rPr>
+                <w:rFonts w:eastAsia="宋体" w:cs="Times New Roman" w:hint="eastAsia"/>
+                <w:sz w:val="21"/>
+                <w:szCs w:val="21"/>
+              </w:rPr>
+              <w:t>18/20</w:t>
+            </w:r>
+          </w:p>
+        </w:tc>
+      </w:tr>
+      <w:tr>
+        <w:trPr>
+          <w:jc w:val="center"/>
+        </w:trPr>
+        <w:tc>
+          <w:tcPr>
+            <w:tcW w:w="1033" w:type="pct"/>
+          </w:tcPr>
+          <w:p>
+            <w:pPr>
+              <w:widowControl w:val="0"/>
+              <w:spacing w:after="0"/>
+              <w:ind w:left="0" w:firstLine="0"/>
+              <w:jc w:val="center"/>
+              <w:rPr>
+                <w:rFonts w:eastAsia="宋体" w:cs="Times New Roman"/>
+                <w:sz w:val="21"/>
+                <w:szCs w:val="21"/>
+              </w:rPr>
+            </w:pPr>
+            <w:r>
+              <w:rPr>
+                <w:rFonts w:eastAsia="宋体" w:cs="Times New Roman" w:hint="eastAsia"/>
+                <w:sz w:val="21"/>
+                <w:szCs w:val="21"/>
+              </w:rPr>
+              <w:t>13</w:t>
+            </w:r>
+          </w:p>
+        </w:tc>
+        <w:tc>
+          <w:tcPr>
+            <w:tcW w:w="1505" w:type="pct"/>
+          </w:tcPr>
+          <w:p>
+            <w:pPr>
+              <w:widowControl w:val="0"/>
+              <w:spacing w:after="0"/>
+              <w:ind w:left="0" w:firstLine="0"/>
+              <w:jc w:val="center"/>
+              <w:rPr>
+                <w:rFonts w:eastAsia="宋体" w:cs="Times New Roman"/>
+                <w:sz w:val="21"/>
+                <w:szCs w:val="21"/>
+              </w:rPr>
+            </w:pPr>
+            <w:r>
+              <w:rPr>
+                <w:rFonts w:eastAsia="宋体" w:cs="Times New Roman" w:hint="eastAsia"/>
+                <w:sz w:val="21"/>
+                <w:szCs w:val="21"/>
+              </w:rPr>
+              <w:t>右偏（中）</w:t>
+            </w:r>
+          </w:p>
+        </w:tc>
+        <w:tc>
+          <w:tcPr>
+            <w:tcW w:w="1180" w:type="pct"/>
+          </w:tcPr>
+          <w:p>
+            <w:pPr>
+              <w:widowControl w:val="0"/>
+              <w:spacing w:after="0"/>
+              <w:ind w:left="0" w:firstLine="0"/>
+              <w:jc w:val="center"/>
+              <w:rPr>
+                <w:rFonts w:eastAsia="宋体" w:cs="Times New Roman"/>
+                <w:sz w:val="21"/>
+                <w:szCs w:val="21"/>
+              </w:rPr>
+            </w:pPr>
+            <w:r>
+              <w:rPr>
+                <w:rFonts w:eastAsia="宋体" w:cs="Times New Roman" w:hint="eastAsia"/>
+                <w:sz w:val="21"/>
+                <w:szCs w:val="21"/>
+              </w:rPr>
+              <w:t>95</w:t>
+            </w:r>
+          </w:p>
+        </w:tc>
+        <w:tc>
+          <w:tcPr>
+            <w:tcW w:w="1282" w:type="pct"/>
+          </w:tcPr>
+          <w:p>
+            <w:pPr>
+              <w:widowControl w:val="0"/>
+              <w:spacing w:after="0"/>
+              <w:ind w:left="0" w:firstLine="0"/>
+              <w:jc w:val="center"/>
+              <w:rPr>
+                <w:rFonts w:eastAsia="宋体" w:cs="Times New Roman"/>
+                <w:sz w:val="21"/>
+                <w:szCs w:val="21"/>
+              </w:rPr>
+            </w:pPr>
+            <w:r>
+              <w:rPr>
+                <w:rFonts w:eastAsia="宋体" w:cs="Times New Roman" w:hint="eastAsia"/>
+                <w:sz w:val="21"/>
+                <w:szCs w:val="21"/>
+              </w:rPr>
+              <w:t>5/5</w:t>
+            </w:r>
+          </w:p>
+        </w:tc>
+      </w:tr>
+    </w:tbl>
+    <w:p>
+      <w:pPr>
+        <w:rPr>
+          <w:rFonts w:hint="eastAsia"/>
+        </w:rPr>
+      </w:pPr>
+    </w:p>
+    <w:p>
+      <w:pPr>
+        <w:pStyle w:val="3"/>
+      </w:pPr>
       <w:r>
         <w:rPr>
           <w:rFonts w:hint="eastAsia"/>
@@ -125,27 +2829,24 @@
     </w:p>
     <w:p>
       <w:pPr>
+        <w:pStyle w:val="2"/>
         <w:rPr>
           <w:rFonts w:hint="eastAsia"/>
         </w:rPr>
       </w:pPr>
-    </w:p>
-    <w:p>
-      <w:pPr>
-        <w:pStyle w:val="2"/>
-      </w:pPr>
-      <w:bookmarkStart w:id="2" w:name="OLE_LINK11"/>
-      <w:bookmarkStart w:id="3" w:name="OLE_LINK12"/>
       <w:r>
         <w:rPr>
           <w:rFonts w:hint="eastAsia"/>
         </w:rPr>
-        <w:t>Robot specification</w:t>
+        <w:t>Robot configuration</w:t>
       </w:r>
     </w:p>
     <w:p>
       <w:pPr>
         <w:pStyle w:val="2"/>
+        <w:rPr>
+          <w:rFonts w:hint="eastAsia"/>
+        </w:rPr>
       </w:pPr>
       <w:r>
         <w:rPr>
@@ -158,18 +2859,14 @@
       <w:pPr>
         <w:pStyle w:val="2"/>
       </w:pPr>
-      <w:bookmarkStart w:id="4" w:name="_GoBack"/>
-      <w:bookmarkEnd w:id="2"/>
-      <w:bookmarkEnd w:id="3"/>
-      <w:bookmarkEnd w:id="4"/>
-      <w:r>
+      <w:r>
+        <w:rPr>
+          <w:rFonts w:hint="eastAsia"/>
+        </w:rPr>
         <w:t>Conclusion</w:t>
       </w:r>
-    </w:p>
-    <w:p>
-      <w:pPr>
-        <w:ind w:firstLine="480"/>
-      </w:pPr>
+      <w:bookmarkEnd w:id="0"/>
+      <w:bookmarkEnd w:id="1"/>
       <w:r>
         <w:t xml:space="preserve"> </w:t>
       </w:r>
@@ -2475,6 +5172,51 @@
       <w:szCs w:val="32"/>
     </w:rPr>
   </w:style>
+  <w:style w:type="paragraph" w:styleId="ab">
+    <w:name w:val="caption"/>
+    <w:basedOn w:val="a"/>
+    <w:next w:val="a"/>
+    <w:uiPriority w:val="35"/>
+    <w:unhideWhenUsed/>
+    <w:qFormat/>
+    <w:rsid w:val="00793D3D"/>
+    <w:rPr>
+      <w:rFonts w:asciiTheme="majorHAnsi" w:eastAsia="黑体" w:hAnsiTheme="majorHAnsi" w:cstheme="majorBidi"/>
+      <w:sz w:val="20"/>
+      <w:szCs w:val="20"/>
+    </w:rPr>
+  </w:style>
+  <w:style w:type="table" w:customStyle="1" w:styleId="10">
+    <w:name w:val="网格型1"/>
+    <w:basedOn w:val="a1"/>
+    <w:next w:val="a8"/>
+    <w:uiPriority w:val="59"/>
+    <w:rsid w:val="00ED00E8"/>
+    <w:pPr>
+      <w:spacing w:after="0" w:line="240" w:lineRule="auto"/>
+    </w:pPr>
+    <w:rPr>
+      <w:kern w:val="2"/>
+      <w:sz w:val="21"/>
+    </w:rPr>
+    <w:tblPr>
+      <w:tblInd w:w="0" w:type="dxa"/>
+      <w:tblBorders>
+        <w:top w:val="single" w:sz="4" w:space="0" w:color="auto"/>
+        <w:left w:val="single" w:sz="4" w:space="0" w:color="auto"/>
+        <w:bottom w:val="single" w:sz="4" w:space="0" w:color="auto"/>
+        <w:right w:val="single" w:sz="4" w:space="0" w:color="auto"/>
+        <w:insideH w:val="single" w:sz="4" w:space="0" w:color="auto"/>
+        <w:insideV w:val="single" w:sz="4" w:space="0" w:color="auto"/>
+      </w:tblBorders>
+      <w:tblCellMar>
+        <w:top w:w="0" w:type="dxa"/>
+        <w:left w:w="108" w:type="dxa"/>
+        <w:bottom w:w="0" w:type="dxa"/>
+        <w:right w:w="108" w:type="dxa"/>
+      </w:tblCellMar>
+    </w:tblPr>
+  </w:style>
 </w:styles>
 </file>
 
@@ -2764,11 +5506,11 @@
 </file>
 
 <file path=customXml/item1.xml><?xml version="1.0" encoding="utf-8"?>
-<b:Sources xmlns:b="http://schemas.openxmlformats.org/officeDocument/2006/bibliography" xmlns="http://schemas.openxmlformats.org/officeDocument/2006/bibliography" SelectedStyle="\APA.XSL" StyleName="APA"/>
+<b:Sources xmlns:b="http://schemas.openxmlformats.org/officeDocument/2006/bibliography" xmlns="http://schemas.openxmlformats.org/officeDocument/2006/bibliography" SelectedStyle="\IEEE2006OfficeOnline.xsl" StyleName="IEEE" Version="2006"/>
 </file>
 
 <file path=customXml/itemProps1.xml><?xml version="1.0" encoding="utf-8"?>
-<ds:datastoreItem xmlns:ds="http://schemas.openxmlformats.org/officeDocument/2006/customXml" ds:itemID="{858ECF22-2311-4780-9182-1FAB6B94A7F1}">
+<ds:datastoreItem xmlns:ds="http://schemas.openxmlformats.org/officeDocument/2006/customXml" ds:itemID="{F2F0E008-4DA7-449E-BCC4-5F870266B095}">
   <ds:schemaRefs>
     <ds:schemaRef ds:uri="http://schemas.openxmlformats.org/officeDocument/2006/bibliography"/>
   </ds:schemaRefs>

</xml_diff>